<commit_message>
End of the first day
</commit_message>
<xml_diff>
--- a/Заметки Django.docx
+++ b/Заметки Django.docx
@@ -32,8 +32,7 @@
       <w:pPr>
         <w:pStyle w:val="4"/>
         <w:numPr>
-          <w:ilvl w:val="0"/>
-          <w:numId w:val="1"/>
+          <w:numId w:val="0"/>
         </w:numPr>
         <w:spacing w:after="0"/>
         <w:jc w:val="both"/>
@@ -138,9 +137,273 @@
           <w:lang w:val="ru-RU"/>
         </w:rPr>
         <w:t>Тестим</w:t>
+      </w:r>
+    </w:p>
+    <w:p>
+      <w:pPr>
+        <w:spacing w:after="0"/>
+        <w:jc w:val="both"/>
+        <w:rPr>
+          <w:rFonts w:hint="default"/>
+          <w:lang w:val="ru-RU"/>
+        </w:rPr>
+      </w:pPr>
+    </w:p>
+    <w:p>
+      <w:pPr>
+        <w:spacing w:after="0"/>
+        <w:jc w:val="both"/>
+        <w:rPr>
+          <w:rFonts w:hint="default"/>
+          <w:lang w:val="ru-RU"/>
+        </w:rPr>
+      </w:pPr>
+      <w:r>
+        <w:rPr>
+          <w:rFonts w:hint="default"/>
+          <w:lang w:val="ru-RU"/>
+        </w:rPr>
+        <w:t>Выводим с помощью цикла данные из переданного словаря</w:t>
+      </w:r>
+    </w:p>
+    <w:p>
+      <w:pPr>
+        <w:spacing w:after="0"/>
+        <w:jc w:val="both"/>
+      </w:pPr>
+      <w:r>
+        <w:drawing>
+          <wp:inline distT="0" distB="0" distL="114300" distR="114300">
+            <wp:extent cx="3790950" cy="1524000"/>
+            <wp:effectExtent l="0" t="0" r="0" b="0"/>
+            <wp:docPr id="1" name="Изображение 1"/>
+            <wp:cNvGraphicFramePr>
+              <a:graphicFrameLocks xmlns:a="http://schemas.openxmlformats.org/drawingml/2006/main" noChangeAspect="1"/>
+            </wp:cNvGraphicFramePr>
+            <a:graphic xmlns:a="http://schemas.openxmlformats.org/drawingml/2006/main">
+              <a:graphicData uri="http://schemas.openxmlformats.org/drawingml/2006/picture">
+                <pic:pic xmlns:pic="http://schemas.openxmlformats.org/drawingml/2006/picture">
+                  <pic:nvPicPr>
+                    <pic:cNvPr id="1" name="Изображение 1"/>
+                    <pic:cNvPicPr>
+                      <a:picLocks noChangeAspect="1"/>
+                    </pic:cNvPicPr>
+                  </pic:nvPicPr>
+                  <pic:blipFill>
+                    <a:blip r:embed="rId4"/>
+                    <a:stretch>
+                      <a:fillRect/>
+                    </a:stretch>
+                  </pic:blipFill>
+                  <pic:spPr>
+                    <a:xfrm>
+                      <a:off x="0" y="0"/>
+                      <a:ext cx="3790950" cy="1524000"/>
+                    </a:xfrm>
+                    <a:prstGeom prst="rect">
+                      <a:avLst/>
+                    </a:prstGeom>
+                    <a:noFill/>
+                    <a:ln>
+                      <a:noFill/>
+                    </a:ln>
+                  </pic:spPr>
+                </pic:pic>
+              </a:graphicData>
+            </a:graphic>
+          </wp:inline>
+        </w:drawing>
+      </w:r>
+    </w:p>
+    <w:p>
+      <w:pPr>
+        <w:spacing w:after="0"/>
+        <w:jc w:val="both"/>
+      </w:pPr>
+    </w:p>
+    <w:p>
+      <w:pPr>
+        <w:spacing w:after="0"/>
+        <w:jc w:val="both"/>
+        <w:rPr>
+          <w:rFonts w:hint="default"/>
+          <w:lang w:val="ru-RU"/>
+        </w:rPr>
+      </w:pPr>
+      <w:r>
+        <w:rPr>
+          <w:lang w:val="ru-RU"/>
+        </w:rPr>
+        <w:t>Использование</w:t>
+      </w:r>
+      <w:r>
+        <w:rPr>
+          <w:rFonts w:hint="default"/>
+          <w:lang w:val="ru-RU"/>
+        </w:rPr>
+        <w:t xml:space="preserve"> фильтра</w:t>
+      </w:r>
+    </w:p>
+    <w:p>
+      <w:pPr>
+        <w:spacing w:after="0"/>
+        <w:jc w:val="both"/>
+      </w:pPr>
+      <w:r>
+        <w:drawing>
+          <wp:inline distT="0" distB="0" distL="114300" distR="114300">
+            <wp:extent cx="2543175" cy="819150"/>
+            <wp:effectExtent l="0" t="0" r="9525" b="0"/>
+            <wp:docPr id="2" name="Изображение 2"/>
+            <wp:cNvGraphicFramePr>
+              <a:graphicFrameLocks xmlns:a="http://schemas.openxmlformats.org/drawingml/2006/main" noChangeAspect="1"/>
+            </wp:cNvGraphicFramePr>
+            <a:graphic xmlns:a="http://schemas.openxmlformats.org/drawingml/2006/main">
+              <a:graphicData uri="http://schemas.openxmlformats.org/drawingml/2006/picture">
+                <pic:pic xmlns:pic="http://schemas.openxmlformats.org/drawingml/2006/picture">
+                  <pic:nvPicPr>
+                    <pic:cNvPr id="2" name="Изображение 2"/>
+                    <pic:cNvPicPr>
+                      <a:picLocks noChangeAspect="1"/>
+                    </pic:cNvPicPr>
+                  </pic:nvPicPr>
+                  <pic:blipFill>
+                    <a:blip r:embed="rId5"/>
+                    <a:stretch>
+                      <a:fillRect/>
+                    </a:stretch>
+                  </pic:blipFill>
+                  <pic:spPr>
+                    <a:xfrm>
+                      <a:off x="0" y="0"/>
+                      <a:ext cx="2543175" cy="819150"/>
+                    </a:xfrm>
+                    <a:prstGeom prst="rect">
+                      <a:avLst/>
+                    </a:prstGeom>
+                    <a:noFill/>
+                    <a:ln>
+                      <a:noFill/>
+                    </a:ln>
+                  </pic:spPr>
+                </pic:pic>
+              </a:graphicData>
+            </a:graphic>
+          </wp:inline>
+        </w:drawing>
+      </w:r>
+    </w:p>
+    <w:p>
+      <w:pPr>
+        <w:spacing w:after="0"/>
+        <w:jc w:val="both"/>
+        <w:rPr>
+          <w:rFonts w:hint="default"/>
+          <w:lang w:val="ru-RU"/>
+        </w:rPr>
+      </w:pPr>
+      <w:r>
+        <w:rPr>
+          <w:rFonts w:hint="default"/>
+          <w:lang w:val="ru-RU"/>
+        </w:rPr>
+        <w:t>Альтернативный способ</w:t>
+      </w:r>
+    </w:p>
+    <w:p>
+      <w:pPr>
+        <w:spacing w:after="0"/>
+        <w:jc w:val="both"/>
+        <w:rPr>
+          <w:rFonts w:hint="default"/>
+          <w:lang w:val="ru-RU"/>
+        </w:rPr>
+      </w:pPr>
+      <w:r>
+        <w:drawing>
+          <wp:inline distT="0" distB="0" distL="114300" distR="114300">
+            <wp:extent cx="2466975" cy="314325"/>
+            <wp:effectExtent l="0" t="0" r="9525" b="9525"/>
+            <wp:docPr id="3" name="Изображение 3"/>
+            <wp:cNvGraphicFramePr>
+              <a:graphicFrameLocks xmlns:a="http://schemas.openxmlformats.org/drawingml/2006/main" noChangeAspect="1"/>
+            </wp:cNvGraphicFramePr>
+            <a:graphic xmlns:a="http://schemas.openxmlformats.org/drawingml/2006/main">
+              <a:graphicData uri="http://schemas.openxmlformats.org/drawingml/2006/picture">
+                <pic:pic xmlns:pic="http://schemas.openxmlformats.org/drawingml/2006/picture">
+                  <pic:nvPicPr>
+                    <pic:cNvPr id="3" name="Изображение 3"/>
+                    <pic:cNvPicPr>
+                      <a:picLocks noChangeAspect="1"/>
+                    </pic:cNvPicPr>
+                  </pic:nvPicPr>
+                  <pic:blipFill>
+                    <a:blip r:embed="rId6"/>
+                    <a:stretch>
+                      <a:fillRect/>
+                    </a:stretch>
+                  </pic:blipFill>
+                  <pic:spPr>
+                    <a:xfrm>
+                      <a:off x="0" y="0"/>
+                      <a:ext cx="2466975" cy="314325"/>
+                    </a:xfrm>
+                    <a:prstGeom prst="rect">
+                      <a:avLst/>
+                    </a:prstGeom>
+                    <a:noFill/>
+                    <a:ln>
+                      <a:noFill/>
+                    </a:ln>
+                  </pic:spPr>
+                </pic:pic>
+              </a:graphicData>
+            </a:graphic>
+          </wp:inline>
+        </w:drawing>
       </w:r>
       <w:bookmarkStart w:id="0" w:name="_GoBack"/>
       <w:bookmarkEnd w:id="0"/>
+    </w:p>
+    <w:p>
+      <w:pPr>
+        <w:spacing w:after="0"/>
+        <w:jc w:val="both"/>
+        <w:rPr>
+          <w:rFonts w:hint="default"/>
+          <w:lang w:val="ru-RU"/>
+        </w:rPr>
+      </w:pPr>
+    </w:p>
+    <w:p>
+      <w:pPr>
+        <w:spacing w:after="0"/>
+        <w:jc w:val="both"/>
+        <w:rPr>
+          <w:rFonts w:hint="default"/>
+          <w:lang w:val="ru-RU"/>
+        </w:rPr>
+      </w:pPr>
+    </w:p>
+    <w:p>
+      <w:pPr>
+        <w:spacing w:after="0"/>
+        <w:jc w:val="both"/>
+        <w:rPr>
+          <w:rFonts w:hint="default"/>
+          <w:lang w:val="ru-RU"/>
+        </w:rPr>
+      </w:pPr>
+    </w:p>
+    <w:p>
+      <w:pPr>
+        <w:spacing w:after="0"/>
+        <w:jc w:val="both"/>
+        <w:rPr>
+          <w:rFonts w:hint="default"/>
+          <w:lang w:val="ru-RU"/>
+        </w:rPr>
+      </w:pPr>
     </w:p>
     <w:sectPr>
       <w:pgSz w:w="11906" w:h="16838"/>
@@ -150,103 +413,6 @@
     </w:sectPr>
   </w:body>
 </w:document>
-</file>
-
-<file path=word/numbering.xml><?xml version="1.0" encoding="utf-8"?>
-<w:numbering xmlns:wpc="http://schemas.microsoft.com/office/word/2010/wordprocessingCanvas" xmlns:mc="http://schemas.openxmlformats.org/markup-compatibility/2006" xmlns:o="urn:schemas-microsoft-com:office:office" xmlns:r="http://schemas.openxmlformats.org/officeDocument/2006/relationships" xmlns:m="http://schemas.openxmlformats.org/officeDocument/2006/math" xmlns:v="urn:schemas-microsoft-com:vml" xmlns:wp14="http://schemas.microsoft.com/office/word/2010/wordprocessingDrawing" xmlns:wp="http://schemas.openxmlformats.org/drawingml/2006/wordprocessingDrawing" xmlns:w10="urn:schemas-microsoft-com:office:word" xmlns:w="http://schemas.openxmlformats.org/wordprocessingml/2006/main" xmlns:w14="http://schemas.microsoft.com/office/word/2010/wordml" xmlns:wpg="http://schemas.microsoft.com/office/word/2010/wordprocessingGroup" xmlns:wpi="http://schemas.microsoft.com/office/word/2010/wordprocessingInk" xmlns:wne="http://schemas.microsoft.com/office/word/2006/wordml" xmlns:wps="http://schemas.microsoft.com/office/word/2010/wordprocessingShape" mc:Ignorable="w14 wp14">
-  <w:abstractNum w:abstractNumId="0">
-    <w:nsid w:val="03E633A6"/>
-    <w:multiLevelType w:val="multilevel"/>
-    <w:tmpl w:val="03E633A6"/>
-    <w:lvl w:ilvl="0" w:tentative="0">
-      <w:start w:val="1"/>
-      <w:numFmt w:val="decimal"/>
-      <w:lvlText w:val="%1."/>
-      <w:lvlJc w:val="left"/>
-      <w:pPr>
-        <w:ind w:left="1069" w:hanging="360"/>
-      </w:pPr>
-      <w:rPr>
-        <w:rFonts w:hint="default"/>
-      </w:rPr>
-    </w:lvl>
-    <w:lvl w:ilvl="1" w:tentative="0">
-      <w:start w:val="1"/>
-      <w:numFmt w:val="lowerLetter"/>
-      <w:lvlText w:val="%2."/>
-      <w:lvlJc w:val="left"/>
-      <w:pPr>
-        <w:ind w:left="1789" w:hanging="360"/>
-      </w:pPr>
-    </w:lvl>
-    <w:lvl w:ilvl="2" w:tentative="0">
-      <w:start w:val="1"/>
-      <w:numFmt w:val="lowerRoman"/>
-      <w:lvlText w:val="%3."/>
-      <w:lvlJc w:val="right"/>
-      <w:pPr>
-        <w:ind w:left="2509" w:hanging="180"/>
-      </w:pPr>
-    </w:lvl>
-    <w:lvl w:ilvl="3" w:tentative="0">
-      <w:start w:val="1"/>
-      <w:numFmt w:val="decimal"/>
-      <w:lvlText w:val="%4."/>
-      <w:lvlJc w:val="left"/>
-      <w:pPr>
-        <w:ind w:left="3229" w:hanging="360"/>
-      </w:pPr>
-    </w:lvl>
-    <w:lvl w:ilvl="4" w:tentative="0">
-      <w:start w:val="1"/>
-      <w:numFmt w:val="lowerLetter"/>
-      <w:lvlText w:val="%5."/>
-      <w:lvlJc w:val="left"/>
-      <w:pPr>
-        <w:ind w:left="3949" w:hanging="360"/>
-      </w:pPr>
-    </w:lvl>
-    <w:lvl w:ilvl="5" w:tentative="0">
-      <w:start w:val="1"/>
-      <w:numFmt w:val="lowerRoman"/>
-      <w:lvlText w:val="%6."/>
-      <w:lvlJc w:val="right"/>
-      <w:pPr>
-        <w:ind w:left="4669" w:hanging="180"/>
-      </w:pPr>
-    </w:lvl>
-    <w:lvl w:ilvl="6" w:tentative="0">
-      <w:start w:val="1"/>
-      <w:numFmt w:val="decimal"/>
-      <w:lvlText w:val="%7."/>
-      <w:lvlJc w:val="left"/>
-      <w:pPr>
-        <w:ind w:left="5389" w:hanging="360"/>
-      </w:pPr>
-    </w:lvl>
-    <w:lvl w:ilvl="7" w:tentative="0">
-      <w:start w:val="1"/>
-      <w:numFmt w:val="lowerLetter"/>
-      <w:lvlText w:val="%8."/>
-      <w:lvlJc w:val="left"/>
-      <w:pPr>
-        <w:ind w:left="6109" w:hanging="360"/>
-      </w:pPr>
-    </w:lvl>
-    <w:lvl w:ilvl="8" w:tentative="0">
-      <w:start w:val="1"/>
-      <w:numFmt w:val="lowerRoman"/>
-      <w:lvlText w:val="%9."/>
-      <w:lvlJc w:val="right"/>
-      <w:pPr>
-        <w:ind w:left="6829" w:hanging="180"/>
-      </w:pPr>
-    </w:lvl>
-  </w:abstractNum>
-  <w:num w:numId="1">
-    <w:abstractNumId w:val="0"/>
-  </w:num>
-</w:numbering>
 </file>
 
 <file path=word/styles.xml><?xml version="1.0" encoding="utf-8"?>

</xml_diff>

<commit_message>
new option and page about
</commit_message>
<xml_diff>
--- a/Заметки Django.docx
+++ b/Заметки Django.docx
@@ -1,6 +1,6 @@
 
 <file path=word/document.xml><?xml version="1.0" encoding="utf-8"?>
-<w:document xmlns:wpc="http://schemas.microsoft.com/office/word/2010/wordprocessingCanvas" xmlns:cx="http://schemas.microsoft.com/office/drawing/2014/chartex" xmlns:cx1="http://schemas.microsoft.com/office/drawing/2015/9/8/chartex" xmlns:cx2="http://schemas.microsoft.com/office/drawing/2015/10/21/chartex" xmlns:cx3="http://schemas.microsoft.com/office/drawing/2016/5/9/chartex" xmlns:cx4="http://schemas.microsoft.com/office/drawing/2016/5/10/chartex" xmlns:cx5="http://schemas.microsoft.com/office/drawing/2016/5/11/chartex" xmlns:cx6="http://schemas.microsoft.com/office/drawing/2016/5/12/chartex" xmlns:cx7="http://schemas.microsoft.com/office/drawing/2016/5/13/chartex" xmlns:cx8="http://schemas.microsoft.com/office/drawing/2016/5/14/chartex" xmlns:mc="http://schemas.openxmlformats.org/markup-compatibility/2006" xmlns:aink="http://schemas.microsoft.com/office/drawing/2016/ink" xmlns:am3d="http://schemas.microsoft.com/office/drawing/2017/model3d" xmlns:o="urn:schemas-microsoft-com:office:office" xmlns:r="http://schemas.openxmlformats.org/officeDocument/2006/relationships" xmlns:m="http://schemas.openxmlformats.org/officeDocument/2006/math" xmlns:v="urn:schemas-microsoft-com:vml" xmlns:wp14="http://schemas.microsoft.com/office/word/2010/wordprocessingDrawing" xmlns:wp="http://schemas.openxmlformats.org/drawingml/2006/wordprocessingDrawing" xmlns:w10="urn:schemas-microsoft-com:office:word" xmlns:w="http://schemas.openxmlformats.org/wordprocessingml/2006/main" xmlns:w14="http://schemas.microsoft.com/office/word/2010/wordml" xmlns:w15="http://schemas.microsoft.com/office/word/2012/wordml" xmlns:w16cex="http://schemas.microsoft.com/office/word/2018/wordml/cex" xmlns:w16cid="http://schemas.microsoft.com/office/word/2016/wordml/cid" xmlns:w16="http://schemas.microsoft.com/office/word/2018/wordml" xmlns:w16se="http://schemas.microsoft.com/office/word/2015/wordml/symex" xmlns:wpg="http://schemas.microsoft.com/office/word/2010/wordprocessingGroup" xmlns:wpi="http://schemas.microsoft.com/office/word/2010/wordprocessingInk" xmlns:wne="http://schemas.microsoft.com/office/word/2006/wordml" xmlns:wps="http://schemas.microsoft.com/office/word/2010/wordprocessingShape" mc:Ignorable="w14 w15 w16se w16cid w16 w16cex wp14">
+<w:document xmlns:wpc="http://schemas.microsoft.com/office/word/2010/wordprocessingCanvas" xmlns:mc="http://schemas.openxmlformats.org/markup-compatibility/2006" xmlns:o="urn:schemas-microsoft-com:office:office" xmlns:r="http://schemas.openxmlformats.org/officeDocument/2006/relationships" xmlns:m="http://schemas.openxmlformats.org/officeDocument/2006/math" xmlns:v="urn:schemas-microsoft-com:vml" xmlns:wp14="http://schemas.microsoft.com/office/word/2010/wordprocessingDrawing" xmlns:wp="http://schemas.openxmlformats.org/drawingml/2006/wordprocessingDrawing" xmlns:w="http://schemas.openxmlformats.org/wordprocessingml/2006/main" xmlns:w14="http://schemas.microsoft.com/office/word/2010/wordml" xmlns:w10="urn:schemas-microsoft-com:office:word" xmlns:w15="http://schemas.microsoft.com/office/word/2012/wordml" xmlns:wpg="http://schemas.microsoft.com/office/word/2010/wordprocessingGroup" xmlns:wpi="http://schemas.microsoft.com/office/word/2010/wordprocessingInk" xmlns:wne="http://schemas.microsoft.com/office/word/2006/wordml" xmlns:wps="http://schemas.microsoft.com/office/word/2010/wordprocessingShape" xmlns:wpsCustomData="http://www.wps.cn/officeDocument/2013/wpsCustomData" mc:Ignorable="w14 w15 wp14">
   <w:body>
     <w:p>
       <w:pPr>
@@ -30,7 +30,7 @@
     </w:p>
     <w:p>
       <w:pPr>
-        <w:pStyle w:val="a3"/>
+        <w:pStyle w:val="5"/>
         <w:spacing w:after="0"/>
         <w:ind w:left="0"/>
         <w:jc w:val="both"/>
@@ -39,7 +39,10 @@
         <w:rPr>
           <w:lang w:val="en-US"/>
         </w:rPr>
-        <w:t>Python</w:t>
+        <w:t xml:space="preserve">Python manage.py runserver 5650 </w:t>
+      </w:r>
+      <w:r>
+        <w:t>в</w:t>
       </w:r>
       <w:r>
         <w:rPr>
@@ -48,22 +51,7 @@
         <w:t xml:space="preserve"> </w:t>
       </w:r>
       <w:r>
-        <w:rPr>
-          <w:lang w:val="en-US"/>
-        </w:rPr>
-        <w:t>manage</w:t>
-      </w:r>
-      <w:r>
-        <w:rPr>
-          <w:lang w:val="en-US"/>
-        </w:rPr>
-        <w:t>.</w:t>
-      </w:r>
-      <w:r>
-        <w:rPr>
-          <w:lang w:val="en-US"/>
-        </w:rPr>
-        <w:t>py</w:t>
+        <w:t>директории</w:t>
       </w:r>
       <w:r>
         <w:rPr>
@@ -72,36 +60,6 @@
         <w:t xml:space="preserve"> </w:t>
       </w:r>
       <w:r>
-        <w:rPr>
-          <w:lang w:val="en-US"/>
-        </w:rPr>
-        <w:t>runserver</w:t>
-      </w:r>
-      <w:r>
-        <w:rPr>
-          <w:lang w:val="en-US"/>
-        </w:rPr>
-        <w:t xml:space="preserve"> 5650 </w:t>
-      </w:r>
-      <w:r>
-        <w:t>в</w:t>
-      </w:r>
-      <w:r>
-        <w:rPr>
-          <w:lang w:val="en-US"/>
-        </w:rPr>
-        <w:t xml:space="preserve"> </w:t>
-      </w:r>
-      <w:r>
-        <w:t>директории</w:t>
-      </w:r>
-      <w:r>
-        <w:rPr>
-          <w:lang w:val="en-US"/>
-        </w:rPr>
-        <w:t xml:space="preserve"> </w:t>
-      </w:r>
-      <w:r>
         <w:t>проекта</w:t>
       </w:r>
       <w:r>
@@ -186,11 +144,8 @@
         <w:jc w:val="both"/>
       </w:pPr>
       <w:r>
-        <w:rPr>
-          <w:noProof/>
-        </w:rPr>
         <w:drawing>
-          <wp:inline distT="0" distB="0" distL="114300" distR="114300" wp14:anchorId="1FF10863" wp14:editId="7CDB7CD4">
+          <wp:inline distT="0" distB="0" distL="114300" distR="114300">
             <wp:extent cx="3790950" cy="1524000"/>
             <wp:effectExtent l="0" t="0" r="0" b="0"/>
             <wp:docPr id="1" name="Изображение 1"/>
@@ -244,23 +199,17 @@
         <w:jc w:val="both"/>
       </w:pPr>
       <w:r>
-        <w:t>Использование</w:t>
-      </w:r>
-      <w:r>
-        <w:t xml:space="preserve"> фильтра</w:t>
-      </w:r>
-    </w:p>
-    <w:p>
-      <w:pPr>
-        <w:spacing w:after="0"/>
-        <w:jc w:val="both"/>
-      </w:pPr>
-      <w:r>
-        <w:rPr>
-          <w:noProof/>
-        </w:rPr>
+        <w:t>Использование фильтра</w:t>
+      </w:r>
+    </w:p>
+    <w:p>
+      <w:pPr>
+        <w:spacing w:after="0"/>
+        <w:jc w:val="both"/>
+      </w:pPr>
+      <w:r>
         <w:drawing>
-          <wp:inline distT="0" distB="0" distL="114300" distR="114300" wp14:anchorId="0B50BA12" wp14:editId="32FEEB21">
+          <wp:inline distT="0" distB="0" distL="114300" distR="114300">
             <wp:extent cx="2543175" cy="819150"/>
             <wp:effectExtent l="0" t="0" r="9525" b="0"/>
             <wp:docPr id="2" name="Изображение 2"/>
@@ -317,11 +266,8 @@
         <w:jc w:val="both"/>
       </w:pPr>
       <w:r>
-        <w:rPr>
-          <w:noProof/>
-        </w:rPr>
         <w:drawing>
-          <wp:inline distT="0" distB="0" distL="114300" distR="114300" wp14:anchorId="788F195E" wp14:editId="24CD16D3">
+          <wp:inline distT="0" distB="0" distL="114300" distR="114300">
             <wp:extent cx="2466975" cy="314325"/>
             <wp:effectExtent l="0" t="0" r="9525" b="9525"/>
             <wp:docPr id="3" name="Изображение 3"/>
@@ -428,7 +374,7 @@
         </w:tabs>
         <w:spacing w:after="0"/>
         <w:rPr>
-          <w:rFonts w:ascii="JetBrains Mono" w:eastAsia="Times New Roman" w:hAnsi="JetBrains Mono" w:cs="Courier New"/>
+          <w:rFonts w:ascii="JetBrains Mono" w:hAnsi="JetBrains Mono" w:eastAsia="Times New Roman" w:cs="Courier New"/>
           <w:color w:val="A9B7C6"/>
           <w:sz w:val="20"/>
           <w:szCs w:val="20"/>
@@ -437,7 +383,7 @@
       </w:pPr>
       <w:r>
         <w:rPr>
-          <w:rFonts w:ascii="JetBrains Mono" w:eastAsia="Times New Roman" w:hAnsi="JetBrains Mono" w:cs="Courier New"/>
+          <w:rFonts w:ascii="JetBrains Mono" w:hAnsi="JetBrains Mono" w:eastAsia="Times New Roman" w:cs="Courier New"/>
           <w:color w:val="CC7832"/>
           <w:sz w:val="20"/>
           <w:szCs w:val="20"/>
@@ -447,7 +393,7 @@
       </w:r>
       <w:r>
         <w:rPr>
-          <w:rFonts w:ascii="JetBrains Mono" w:eastAsia="Times New Roman" w:hAnsi="JetBrains Mono" w:cs="Courier New"/>
+          <w:rFonts w:ascii="JetBrains Mono" w:hAnsi="JetBrains Mono" w:eastAsia="Times New Roman" w:cs="Courier New"/>
           <w:color w:val="FFC66D"/>
           <w:sz w:val="20"/>
           <w:szCs w:val="20"/>
@@ -457,7 +403,7 @@
       </w:r>
       <w:r>
         <w:rPr>
-          <w:rFonts w:ascii="JetBrains Mono" w:eastAsia="Times New Roman" w:hAnsi="JetBrains Mono" w:cs="Courier New"/>
+          <w:rFonts w:ascii="JetBrains Mono" w:hAnsi="JetBrains Mono" w:eastAsia="Times New Roman" w:cs="Courier New"/>
           <w:color w:val="A9B7C6"/>
           <w:sz w:val="20"/>
           <w:szCs w:val="20"/>
@@ -467,18 +413,27 @@
       </w:r>
       <w:r>
         <w:rPr>
-          <w:rFonts w:ascii="JetBrains Mono" w:eastAsia="Times New Roman" w:hAnsi="JetBrains Mono" w:cs="Courier New"/>
+          <w:rFonts w:ascii="JetBrains Mono" w:hAnsi="JetBrains Mono" w:eastAsia="Times New Roman" w:cs="Courier New"/>
           <w:color w:val="A9B7C6"/>
           <w:sz w:val="20"/>
           <w:szCs w:val="20"/>
           <w:lang w:val="en-US" w:eastAsia="ru-RU"/>
         </w:rPr>
-        <w:br/>
+        <w:br w:type="textWrapping"/>
+      </w:r>
+      <w:r>
+        <w:rPr>
+          <w:rFonts w:ascii="JetBrains Mono" w:hAnsi="JetBrains Mono" w:eastAsia="Times New Roman" w:cs="Courier New"/>
+          <w:color w:val="A9B7C6"/>
+          <w:sz w:val="20"/>
+          <w:szCs w:val="20"/>
+          <w:lang w:val="en-US" w:eastAsia="ru-RU"/>
+        </w:rPr>
         <w:t xml:space="preserve">    news = Articles.objects.order_by(</w:t>
       </w:r>
       <w:r>
         <w:rPr>
-          <w:rFonts w:ascii="JetBrains Mono" w:eastAsia="Times New Roman" w:hAnsi="JetBrains Mono" w:cs="Courier New"/>
+          <w:rFonts w:ascii="JetBrains Mono" w:hAnsi="JetBrains Mono" w:eastAsia="Times New Roman" w:cs="Courier New"/>
           <w:color w:val="6A8759"/>
           <w:sz w:val="20"/>
           <w:szCs w:val="20"/>
@@ -488,7 +443,7 @@
       </w:r>
       <w:r>
         <w:rPr>
-          <w:rFonts w:ascii="JetBrains Mono" w:eastAsia="Times New Roman" w:hAnsi="JetBrains Mono" w:cs="Courier New"/>
+          <w:rFonts w:ascii="JetBrains Mono" w:hAnsi="JetBrains Mono" w:eastAsia="Times New Roman" w:cs="Courier New"/>
           <w:color w:val="A9B7C6"/>
           <w:sz w:val="20"/>
           <w:szCs w:val="20"/>
@@ -498,18 +453,27 @@
       </w:r>
       <w:r>
         <w:rPr>
-          <w:rFonts w:ascii="JetBrains Mono" w:eastAsia="Times New Roman" w:hAnsi="JetBrains Mono" w:cs="Courier New"/>
+          <w:rFonts w:ascii="JetBrains Mono" w:hAnsi="JetBrains Mono" w:eastAsia="Times New Roman" w:cs="Courier New"/>
           <w:color w:val="A9B7C6"/>
           <w:sz w:val="20"/>
           <w:szCs w:val="20"/>
           <w:lang w:val="en-US" w:eastAsia="ru-RU"/>
         </w:rPr>
-        <w:br/>
+        <w:br w:type="textWrapping"/>
+      </w:r>
+      <w:r>
+        <w:rPr>
+          <w:rFonts w:ascii="JetBrains Mono" w:hAnsi="JetBrains Mono" w:eastAsia="Times New Roman" w:cs="Courier New"/>
+          <w:color w:val="A9B7C6"/>
+          <w:sz w:val="20"/>
+          <w:szCs w:val="20"/>
+          <w:lang w:val="en-US" w:eastAsia="ru-RU"/>
+        </w:rPr>
         <w:t xml:space="preserve">    </w:t>
       </w:r>
       <w:r>
         <w:rPr>
-          <w:rFonts w:ascii="JetBrains Mono" w:eastAsia="Times New Roman" w:hAnsi="JetBrains Mono" w:cs="Courier New"/>
+          <w:rFonts w:ascii="JetBrains Mono" w:hAnsi="JetBrains Mono" w:eastAsia="Times New Roman" w:cs="Courier New"/>
           <w:color w:val="CC7832"/>
           <w:sz w:val="20"/>
           <w:szCs w:val="20"/>
@@ -519,7 +483,7 @@
       </w:r>
       <w:r>
         <w:rPr>
-          <w:rFonts w:ascii="JetBrains Mono" w:eastAsia="Times New Roman" w:hAnsi="JetBrains Mono" w:cs="Courier New"/>
+          <w:rFonts w:ascii="JetBrains Mono" w:hAnsi="JetBrains Mono" w:eastAsia="Times New Roman" w:cs="Courier New"/>
           <w:color w:val="A9B7C6"/>
           <w:sz w:val="20"/>
           <w:szCs w:val="20"/>
@@ -529,7 +493,7 @@
       </w:r>
       <w:r>
         <w:rPr>
-          <w:rFonts w:ascii="JetBrains Mono" w:eastAsia="Times New Roman" w:hAnsi="JetBrains Mono" w:cs="Courier New"/>
+          <w:rFonts w:ascii="JetBrains Mono" w:hAnsi="JetBrains Mono" w:eastAsia="Times New Roman" w:cs="Courier New"/>
           <w:color w:val="CC7832"/>
           <w:sz w:val="20"/>
           <w:szCs w:val="20"/>
@@ -539,7 +503,7 @@
       </w:r>
       <w:r>
         <w:rPr>
-          <w:rFonts w:ascii="JetBrains Mono" w:eastAsia="Times New Roman" w:hAnsi="JetBrains Mono" w:cs="Courier New"/>
+          <w:rFonts w:ascii="JetBrains Mono" w:hAnsi="JetBrains Mono" w:eastAsia="Times New Roman" w:cs="Courier New"/>
           <w:color w:val="6A8759"/>
           <w:sz w:val="20"/>
           <w:szCs w:val="20"/>
@@ -549,7 +513,7 @@
       </w:r>
       <w:r>
         <w:rPr>
-          <w:rFonts w:ascii="JetBrains Mono" w:eastAsia="Times New Roman" w:hAnsi="JetBrains Mono" w:cs="Courier New"/>
+          <w:rFonts w:ascii="JetBrains Mono" w:hAnsi="JetBrains Mono" w:eastAsia="Times New Roman" w:cs="Courier New"/>
           <w:color w:val="CC7832"/>
           <w:sz w:val="20"/>
           <w:szCs w:val="20"/>
@@ -559,7 +523,7 @@
       </w:r>
       <w:r>
         <w:rPr>
-          <w:rFonts w:ascii="JetBrains Mono" w:eastAsia="Times New Roman" w:hAnsi="JetBrains Mono" w:cs="Courier New"/>
+          <w:rFonts w:ascii="JetBrains Mono" w:hAnsi="JetBrains Mono" w:eastAsia="Times New Roman" w:cs="Courier New"/>
           <w:color w:val="A9B7C6"/>
           <w:sz w:val="20"/>
           <w:szCs w:val="20"/>
@@ -569,7 +533,7 @@
       </w:r>
       <w:r>
         <w:rPr>
-          <w:rFonts w:ascii="JetBrains Mono" w:eastAsia="Times New Roman" w:hAnsi="JetBrains Mono" w:cs="Courier New"/>
+          <w:rFonts w:ascii="JetBrains Mono" w:hAnsi="JetBrains Mono" w:eastAsia="Times New Roman" w:cs="Courier New"/>
           <w:color w:val="6A8759"/>
           <w:sz w:val="20"/>
           <w:szCs w:val="20"/>
@@ -579,7 +543,7 @@
       </w:r>
       <w:r>
         <w:rPr>
-          <w:rFonts w:ascii="JetBrains Mono" w:eastAsia="Times New Roman" w:hAnsi="JetBrains Mono" w:cs="Courier New"/>
+          <w:rFonts w:ascii="JetBrains Mono" w:hAnsi="JetBrains Mono" w:eastAsia="Times New Roman" w:cs="Courier New"/>
           <w:color w:val="A9B7C6"/>
           <w:sz w:val="20"/>
           <w:szCs w:val="20"/>
@@ -608,7 +572,7 @@
     </w:p>
     <w:p>
       <w:pPr>
-        <w:pStyle w:val="HTML"/>
+        <w:pStyle w:val="4"/>
         <w:shd w:val="clear" w:color="auto" w:fill="2B2B2B"/>
         <w:rPr>
           <w:rFonts w:ascii="JetBrains Mono" w:hAnsi="JetBrains Mono"/>
@@ -646,7 +610,14 @@
           <w:color w:val="A9B7C6"/>
           <w:lang w:val="en-US"/>
         </w:rPr>
-        <w:br/>
+        <w:br w:type="textWrapping"/>
+      </w:r>
+      <w:r>
+        <w:rPr>
+          <w:rFonts w:ascii="JetBrains Mono" w:hAnsi="JetBrains Mono"/>
+          <w:color w:val="A9B7C6"/>
+          <w:lang w:val="en-US"/>
+        </w:rPr>
         <w:t xml:space="preserve">    news = Articles.objects.order_by(</w:t>
       </w:r>
       <w:r>
@@ -671,7 +642,14 @@
           <w:color w:val="A9B7C6"/>
           <w:lang w:val="en-US"/>
         </w:rPr>
-        <w:br/>
+        <w:br w:type="textWrapping"/>
+      </w:r>
+      <w:r>
+        <w:rPr>
+          <w:rFonts w:ascii="JetBrains Mono" w:hAnsi="JetBrains Mono"/>
+          <w:color w:val="A9B7C6"/>
+          <w:lang w:val="en-US"/>
+        </w:rPr>
         <w:t xml:space="preserve">    </w:t>
       </w:r>
       <w:r>
@@ -836,7 +814,6 @@
           <w:sz w:val="40"/>
           <w:szCs w:val="32"/>
         </w:rPr>
-        <w:lastRenderedPageBreak/>
         <w:t>Вариант с условиями</w:t>
       </w:r>
       <w:r>
@@ -852,7 +829,7 @@
     </w:p>
     <w:p>
       <w:pPr>
-        <w:pStyle w:val="HTML"/>
+        <w:pStyle w:val="4"/>
         <w:shd w:val="clear" w:color="auto" w:fill="2B2B2B"/>
         <w:rPr>
           <w:rFonts w:ascii="JetBrains Mono" w:hAnsi="JetBrains Mono"/>
@@ -898,7 +875,14 @@
           <w:color w:val="A9B7C6"/>
           <w:lang w:val="en-US"/>
         </w:rPr>
-        <w:br/>
+        <w:br w:type="textWrapping"/>
+      </w:r>
+      <w:r>
+        <w:rPr>
+          <w:rFonts w:ascii="JetBrains Mono" w:hAnsi="JetBrains Mono"/>
+          <w:color w:val="A9B7C6"/>
+          <w:lang w:val="en-US"/>
+        </w:rPr>
         <w:t xml:space="preserve">    {% </w:t>
       </w:r>
       <w:r>
@@ -947,7 +931,14 @@
           <w:color w:val="A9B7C6"/>
           <w:lang w:val="en-US"/>
         </w:rPr>
-        <w:br/>
+        <w:br w:type="textWrapping"/>
+      </w:r>
+      <w:r>
+        <w:rPr>
+          <w:rFonts w:ascii="JetBrains Mono" w:hAnsi="JetBrains Mono"/>
+          <w:color w:val="A9B7C6"/>
+          <w:lang w:val="en-US"/>
+        </w:rPr>
         <w:t xml:space="preserve">            </w:t>
       </w:r>
       <w:r>
@@ -988,7 +979,14 @@
           <w:color w:val="E8BF6A"/>
           <w:lang w:val="en-US"/>
         </w:rPr>
-        <w:br/>
+        <w:br w:type="textWrapping"/>
+      </w:r>
+      <w:r>
+        <w:rPr>
+          <w:rFonts w:ascii="JetBrains Mono" w:hAnsi="JetBrains Mono"/>
+          <w:color w:val="E8BF6A"/>
+          <w:lang w:val="en-US"/>
+        </w:rPr>
         <w:t xml:space="preserve">                &lt;div </w:t>
       </w:r>
       <w:r>
@@ -1069,7 +1067,14 @@
           <w:color w:val="E8BF6A"/>
           <w:lang w:val="en-US"/>
         </w:rPr>
-        <w:br/>
+        <w:br w:type="textWrapping"/>
+      </w:r>
+      <w:r>
+        <w:rPr>
+          <w:rFonts w:ascii="JetBrains Mono" w:hAnsi="JetBrains Mono"/>
+          <w:color w:val="E8BF6A"/>
+          <w:lang w:val="en-US"/>
+        </w:rPr>
         <w:t xml:space="preserve">                &lt;p&gt;</w:t>
       </w:r>
       <w:r>
@@ -1126,7 +1131,14 @@
           <w:color w:val="E8BF6A"/>
           <w:lang w:val="en-US"/>
         </w:rPr>
-        <w:br/>
+        <w:br w:type="textWrapping"/>
+      </w:r>
+      <w:r>
+        <w:rPr>
+          <w:rFonts w:ascii="JetBrains Mono" w:hAnsi="JetBrains Mono"/>
+          <w:color w:val="E8BF6A"/>
+          <w:lang w:val="en-US"/>
+        </w:rPr>
         <w:t xml:space="preserve">                &lt;button </w:t>
       </w:r>
       <w:r>
@@ -1204,7 +1216,14 @@
           <w:color w:val="E8BF6A"/>
           <w:lang w:val="en-US"/>
         </w:rPr>
-        <w:br/>
+        <w:br w:type="textWrapping"/>
+      </w:r>
+      <w:r>
+        <w:rPr>
+          <w:rFonts w:ascii="JetBrains Mono" w:hAnsi="JetBrains Mono"/>
+          <w:color w:val="E8BF6A"/>
+          <w:lang w:val="en-US"/>
+        </w:rPr>
         <w:t xml:space="preserve">            &lt;/li&gt;</w:t>
       </w:r>
       <w:r>
@@ -1213,7 +1232,14 @@
           <w:color w:val="E8BF6A"/>
           <w:lang w:val="en-US"/>
         </w:rPr>
-        <w:br/>
+        <w:br w:type="textWrapping"/>
+      </w:r>
+      <w:r>
+        <w:rPr>
+          <w:rFonts w:ascii="JetBrains Mono" w:hAnsi="JetBrains Mono"/>
+          <w:color w:val="E8BF6A"/>
+          <w:lang w:val="en-US"/>
+        </w:rPr>
         <w:t xml:space="preserve">    </w:t>
       </w:r>
       <w:r>
@@ -1246,7 +1272,14 @@
           <w:color w:val="A9B7C6"/>
           <w:lang w:val="en-US"/>
         </w:rPr>
-        <w:br/>
+        <w:br w:type="textWrapping"/>
+      </w:r>
+      <w:r>
+        <w:rPr>
+          <w:rFonts w:ascii="JetBrains Mono" w:hAnsi="JetBrains Mono"/>
+          <w:color w:val="A9B7C6"/>
+          <w:lang w:val="en-US"/>
+        </w:rPr>
         <w:t xml:space="preserve">{% </w:t>
       </w:r>
       <w:r>
@@ -1271,7 +1304,14 @@
           <w:color w:val="A9B7C6"/>
           <w:lang w:val="en-US"/>
         </w:rPr>
-        <w:br/>
+        <w:br w:type="textWrapping"/>
+      </w:r>
+      <w:r>
+        <w:rPr>
+          <w:rFonts w:ascii="JetBrains Mono" w:hAnsi="JetBrains Mono"/>
+          <w:color w:val="A9B7C6"/>
+          <w:lang w:val="en-US"/>
+        </w:rPr>
         <w:t xml:space="preserve">    </w:t>
       </w:r>
       <w:r>
@@ -1333,7 +1373,7 @@
           <w:color w:val="E8BF6A"/>
           <w:lang w:val="en-US"/>
         </w:rPr>
-        <w:br/>
+        <w:br w:type="textWrapping"/>
       </w:r>
       <w:r>
         <w:rPr>
@@ -1373,428 +1413,311 @@
         </w:rPr>
       </w:pPr>
     </w:p>
+    <w:p>
+      <w:pPr>
+        <w:spacing w:after="0"/>
+        <w:jc w:val="both"/>
+        <w:rPr>
+          <w:b/>
+          <w:bCs/>
+          <w:sz w:val="40"/>
+          <w:szCs w:val="32"/>
+          <w:lang w:val="en-US"/>
+        </w:rPr>
+      </w:pPr>
+    </w:p>
+    <w:p>
+      <w:pPr>
+        <w:spacing w:after="0"/>
+        <w:jc w:val="both"/>
+      </w:pPr>
+      <w:r>
+        <w:drawing>
+          <wp:inline distT="0" distB="0" distL="114300" distR="114300">
+            <wp:extent cx="5937250" cy="389890"/>
+            <wp:effectExtent l="0" t="0" r="6350" b="10160"/>
+            <wp:docPr id="4" name="Изображение 1"/>
+            <wp:cNvGraphicFramePr>
+              <a:graphicFrameLocks xmlns:a="http://schemas.openxmlformats.org/drawingml/2006/main" noChangeAspect="1"/>
+            </wp:cNvGraphicFramePr>
+            <a:graphic xmlns:a="http://schemas.openxmlformats.org/drawingml/2006/main">
+              <a:graphicData uri="http://schemas.openxmlformats.org/drawingml/2006/picture">
+                <pic:pic xmlns:pic="http://schemas.openxmlformats.org/drawingml/2006/picture">
+                  <pic:nvPicPr>
+                    <pic:cNvPr id="4" name="Изображение 1"/>
+                    <pic:cNvPicPr>
+                      <a:picLocks noChangeAspect="1"/>
+                    </pic:cNvPicPr>
+                  </pic:nvPicPr>
+                  <pic:blipFill>
+                    <a:blip r:embed="rId8"/>
+                    <a:stretch>
+                      <a:fillRect/>
+                    </a:stretch>
+                  </pic:blipFill>
+                  <pic:spPr>
+                    <a:xfrm>
+                      <a:off x="0" y="0"/>
+                      <a:ext cx="5937250" cy="389890"/>
+                    </a:xfrm>
+                    <a:prstGeom prst="rect">
+                      <a:avLst/>
+                    </a:prstGeom>
+                    <a:noFill/>
+                    <a:ln>
+                      <a:noFill/>
+                    </a:ln>
+                  </pic:spPr>
+                </pic:pic>
+              </a:graphicData>
+            </a:graphic>
+          </wp:inline>
+        </w:drawing>
+      </w:r>
+    </w:p>
+    <w:p>
+      <w:pPr>
+        <w:spacing w:after="0"/>
+        <w:jc w:val="both"/>
+        <w:rPr>
+          <w:rFonts w:hint="default"/>
+          <w:lang w:val="ru-RU"/>
+        </w:rPr>
+      </w:pPr>
+      <w:r>
+        <w:rPr>
+          <w:rFonts w:hint="default"/>
+          <w:lang w:val="ru-RU"/>
+        </w:rPr>
+        <w:t>Чтобы сервер работал внутри локальной сети и слушал порт 8000</w:t>
+      </w:r>
+      <w:bookmarkStart w:id="0" w:name="_GoBack"/>
+      <w:bookmarkEnd w:id="0"/>
+    </w:p>
     <w:sectPr>
       <w:pgSz w:w="11906" w:h="16838"/>
       <w:pgMar w:top="1134" w:right="851" w:bottom="1134" w:left="1701" w:header="709" w:footer="709" w:gutter="0"/>
-      <w:cols w:space="708"/>
-      <w:docGrid w:linePitch="360"/>
+      <w:cols w:space="708" w:num="1"/>
+      <w:docGrid w:linePitch="360" w:charSpace="0"/>
     </w:sectPr>
   </w:body>
 </w:document>
 </file>
 
+<file path=word/footnotes.xml><?xml version="1.0" encoding="utf-8"?>
+<w:footnotes xmlns:wpc="http://schemas.microsoft.com/office/word/2010/wordprocessingCanvas" xmlns:mc="http://schemas.openxmlformats.org/markup-compatibility/2006" xmlns:o="urn:schemas-microsoft-com:office:office" xmlns:r="http://schemas.openxmlformats.org/officeDocument/2006/relationships" xmlns:m="http://schemas.openxmlformats.org/officeDocument/2006/math" xmlns:v="urn:schemas-microsoft-com:vml" xmlns:wp14="http://schemas.microsoft.com/office/word/2010/wordprocessingDrawing" xmlns:wp="http://schemas.openxmlformats.org/drawingml/2006/wordprocessingDrawing" xmlns:w="http://schemas.openxmlformats.org/wordprocessingml/2006/main" xmlns:w14="http://schemas.microsoft.com/office/word/2010/wordml" xmlns:w15="http://schemas.microsoft.com/office/word/2012/wordml" xmlns:w10="urn:schemas-microsoft-com:office:word" xmlns:wpg="http://schemas.microsoft.com/office/word/2010/wordprocessingGroup" xmlns:wpi="http://schemas.microsoft.com/office/word/2010/wordprocessingInk" xmlns:wne="http://schemas.microsoft.com/office/word/2006/wordml" xmlns:wps="http://schemas.microsoft.com/office/word/2010/wordprocessingShape" xmlns:wpsCustomData="http://www.wps.cn/officeDocument/2013/wpsCustomData" mc:Ignorable="w14 w15 wp14">
+  <w:footnote w:type="separator" w:id="0">
+    <w:p>
+      <w:pPr>
+        <w:spacing w:before="0" w:after="0"/>
+      </w:pPr>
+      <w:r>
+        <w:separator/>
+      </w:r>
+    </w:p>
+  </w:footnote>
+  <w:footnote w:type="continuationSeparator" w:id="1">
+    <w:p>
+      <w:pPr>
+        <w:spacing w:before="0" w:after="0"/>
+      </w:pPr>
+      <w:r>
+        <w:continuationSeparator/>
+      </w:r>
+    </w:p>
+  </w:footnote>
+</w:footnotes>
+</file>
+
 <file path=word/styles.xml><?xml version="1.0" encoding="utf-8"?>
-<w:styles xmlns:mc="http://schemas.openxmlformats.org/markup-compatibility/2006" xmlns:r="http://schemas.openxmlformats.org/officeDocument/2006/relationships" xmlns:w="http://schemas.openxmlformats.org/wordprocessingml/2006/main" xmlns:w14="http://schemas.microsoft.com/office/word/2010/wordml" xmlns:w15="http://schemas.microsoft.com/office/word/2012/wordml" xmlns:w16cex="http://schemas.microsoft.com/office/word/2018/wordml/cex" xmlns:w16cid="http://schemas.microsoft.com/office/word/2016/wordml/cid" xmlns:w16="http://schemas.microsoft.com/office/word/2018/wordml" xmlns:w16se="http://schemas.microsoft.com/office/word/2015/wordml/symex" mc:Ignorable="w14 w15 w16se w16cid w16 w16cex">
+<w:styles xmlns:mc="http://schemas.openxmlformats.org/markup-compatibility/2006" xmlns:o="urn:schemas-microsoft-com:office:office" xmlns:r="http://schemas.openxmlformats.org/officeDocument/2006/relationships" xmlns:m="http://schemas.openxmlformats.org/officeDocument/2006/math" xmlns:v="urn:schemas-microsoft-com:vml" xmlns:w="http://schemas.openxmlformats.org/wordprocessingml/2006/main" xmlns:w14="http://schemas.microsoft.com/office/word/2010/wordml" xmlns:w10="urn:schemas-microsoft-com:office:word" xmlns:sl="http://schemas.openxmlformats.org/schemaLibrary/2006/main" xmlns:wpsCustomData="http://www.wps.cn/officeDocument/2013/wpsCustomData" mc:Ignorable="w14">
   <w:docDefaults>
     <w:rPrDefault>
       <w:rPr>
-        <w:rFonts w:asciiTheme="minorHAnsi" w:eastAsiaTheme="minorHAnsi" w:hAnsiTheme="minorHAnsi" w:cstheme="minorBidi"/>
-        <w:lang w:val="ru-RU" w:eastAsia="ru-RU" w:bidi="ar-SA"/>
+        <w:rFonts w:asciiTheme="minorHAnsi" w:hAnsiTheme="minorHAnsi" w:eastAsiaTheme="minorHAnsi" w:cstheme="minorBidi"/>
       </w:rPr>
     </w:rPrDefault>
     <w:pPrDefault/>
   </w:docDefaults>
-  <w:latentStyles w:defLockedState="0" w:defUIPriority="99" w:defSemiHidden="0" w:defUnhideWhenUsed="0" w:defQFormat="0" w:count="376">
-    <w:lsdException w:name="Normal" w:uiPriority="0" w:qFormat="1"/>
-    <w:lsdException w:name="heading 1" w:uiPriority="9" w:qFormat="1"/>
-    <w:lsdException w:name="heading 2" w:semiHidden="1" w:uiPriority="9" w:unhideWhenUsed="1" w:qFormat="1"/>
-    <w:lsdException w:name="heading 3" w:semiHidden="1" w:uiPriority="9" w:unhideWhenUsed="1" w:qFormat="1"/>
-    <w:lsdException w:name="heading 4" w:semiHidden="1" w:uiPriority="9" w:unhideWhenUsed="1" w:qFormat="1"/>
-    <w:lsdException w:name="heading 5" w:semiHidden="1" w:uiPriority="9" w:unhideWhenUsed="1" w:qFormat="1"/>
-    <w:lsdException w:name="heading 6" w:semiHidden="1" w:uiPriority="9" w:unhideWhenUsed="1" w:qFormat="1"/>
-    <w:lsdException w:name="heading 7" w:semiHidden="1" w:uiPriority="9" w:unhideWhenUsed="1" w:qFormat="1"/>
-    <w:lsdException w:name="heading 8" w:semiHidden="1" w:uiPriority="9" w:unhideWhenUsed="1" w:qFormat="1"/>
-    <w:lsdException w:name="heading 9" w:semiHidden="1" w:uiPriority="9" w:unhideWhenUsed="1" w:qFormat="1"/>
-    <w:lsdException w:name="index 1" w:semiHidden="1" w:unhideWhenUsed="1"/>
-    <w:lsdException w:name="index 2" w:semiHidden="1" w:unhideWhenUsed="1"/>
-    <w:lsdException w:name="index 3" w:semiHidden="1" w:unhideWhenUsed="1"/>
-    <w:lsdException w:name="index 4" w:semiHidden="1" w:unhideWhenUsed="1"/>
-    <w:lsdException w:name="index 5" w:semiHidden="1" w:unhideWhenUsed="1"/>
-    <w:lsdException w:name="index 6" w:semiHidden="1" w:unhideWhenUsed="1"/>
-    <w:lsdException w:name="index 7" w:semiHidden="1" w:unhideWhenUsed="1"/>
-    <w:lsdException w:name="index 8" w:semiHidden="1" w:unhideWhenUsed="1"/>
-    <w:lsdException w:name="index 9" w:semiHidden="1" w:unhideWhenUsed="1"/>
-    <w:lsdException w:name="toc 1" w:semiHidden="1" w:uiPriority="39" w:unhideWhenUsed="1"/>
-    <w:lsdException w:name="toc 2" w:semiHidden="1" w:uiPriority="39" w:unhideWhenUsed="1"/>
-    <w:lsdException w:name="toc 3" w:semiHidden="1" w:uiPriority="39" w:unhideWhenUsed="1"/>
-    <w:lsdException w:name="toc 4" w:semiHidden="1" w:uiPriority="39" w:unhideWhenUsed="1"/>
-    <w:lsdException w:name="toc 5" w:semiHidden="1" w:uiPriority="39" w:unhideWhenUsed="1"/>
-    <w:lsdException w:name="toc 6" w:semiHidden="1" w:uiPriority="39" w:unhideWhenUsed="1"/>
-    <w:lsdException w:name="toc 7" w:semiHidden="1" w:uiPriority="39" w:unhideWhenUsed="1"/>
-    <w:lsdException w:name="toc 8" w:semiHidden="1" w:uiPriority="39" w:unhideWhenUsed="1"/>
-    <w:lsdException w:name="toc 9" w:semiHidden="1" w:uiPriority="39" w:unhideWhenUsed="1"/>
-    <w:lsdException w:name="Normal Indent" w:semiHidden="1" w:unhideWhenUsed="1"/>
-    <w:lsdException w:name="footnote text" w:semiHidden="1" w:unhideWhenUsed="1"/>
-    <w:lsdException w:name="annotation text" w:semiHidden="1" w:unhideWhenUsed="1"/>
-    <w:lsdException w:name="header" w:semiHidden="1" w:unhideWhenUsed="1"/>
-    <w:lsdException w:name="footer" w:semiHidden="1" w:unhideWhenUsed="1"/>
-    <w:lsdException w:name="index heading" w:semiHidden="1" w:unhideWhenUsed="1"/>
-    <w:lsdException w:name="caption" w:semiHidden="1" w:uiPriority="35" w:unhideWhenUsed="1" w:qFormat="1"/>
-    <w:lsdException w:name="table of figures" w:semiHidden="1" w:unhideWhenUsed="1"/>
-    <w:lsdException w:name="envelope address" w:semiHidden="1" w:unhideWhenUsed="1"/>
-    <w:lsdException w:name="envelope return" w:semiHidden="1" w:unhideWhenUsed="1"/>
-    <w:lsdException w:name="footnote reference" w:semiHidden="1" w:unhideWhenUsed="1"/>
-    <w:lsdException w:name="annotation reference" w:semiHidden="1" w:unhideWhenUsed="1"/>
-    <w:lsdException w:name="line number" w:semiHidden="1" w:unhideWhenUsed="1"/>
-    <w:lsdException w:name="page number" w:semiHidden="1" w:unhideWhenUsed="1"/>
-    <w:lsdException w:name="endnote reference" w:semiHidden="1" w:unhideWhenUsed="1"/>
-    <w:lsdException w:name="endnote text" w:semiHidden="1" w:unhideWhenUsed="1"/>
-    <w:lsdException w:name="table of authorities" w:semiHidden="1" w:unhideWhenUsed="1"/>
-    <w:lsdException w:name="macro" w:semiHidden="1" w:unhideWhenUsed="1"/>
-    <w:lsdException w:name="toa heading" w:semiHidden="1" w:unhideWhenUsed="1"/>
-    <w:lsdException w:name="List" w:semiHidden="1" w:unhideWhenUsed="1"/>
-    <w:lsdException w:name="List Bullet" w:semiHidden="1" w:unhideWhenUsed="1"/>
-    <w:lsdException w:name="List Number" w:semiHidden="1" w:unhideWhenUsed="1"/>
-    <w:lsdException w:name="List 2" w:semiHidden="1" w:unhideWhenUsed="1"/>
-    <w:lsdException w:name="List 3" w:semiHidden="1" w:unhideWhenUsed="1"/>
-    <w:lsdException w:name="List 4" w:semiHidden="1" w:unhideWhenUsed="1"/>
-    <w:lsdException w:name="List 5" w:semiHidden="1" w:unhideWhenUsed="1"/>
-    <w:lsdException w:name="List Bullet 2" w:semiHidden="1" w:unhideWhenUsed="1"/>
-    <w:lsdException w:name="List Bullet 3" w:semiHidden="1" w:unhideWhenUsed="1"/>
-    <w:lsdException w:name="List Bullet 4" w:semiHidden="1" w:unhideWhenUsed="1"/>
-    <w:lsdException w:name="List Bullet 5" w:semiHidden="1" w:unhideWhenUsed="1"/>
-    <w:lsdException w:name="List Number 2" w:semiHidden="1" w:unhideWhenUsed="1"/>
-    <w:lsdException w:name="List Number 3" w:semiHidden="1" w:unhideWhenUsed="1"/>
-    <w:lsdException w:name="List Number 4" w:semiHidden="1" w:unhideWhenUsed="1"/>
-    <w:lsdException w:name="List Number 5" w:semiHidden="1" w:unhideWhenUsed="1"/>
-    <w:lsdException w:name="Title" w:uiPriority="10" w:qFormat="1"/>
-    <w:lsdException w:name="Closing" w:semiHidden="1" w:unhideWhenUsed="1"/>
-    <w:lsdException w:name="Signature" w:semiHidden="1" w:unhideWhenUsed="1"/>
-    <w:lsdException w:name="Default Paragraph Font" w:semiHidden="1" w:uiPriority="1" w:unhideWhenUsed="1"/>
-    <w:lsdException w:name="Body Text" w:semiHidden="1" w:unhideWhenUsed="1"/>
-    <w:lsdException w:name="Body Text Indent" w:semiHidden="1" w:unhideWhenUsed="1"/>
-    <w:lsdException w:name="List Continue" w:semiHidden="1" w:unhideWhenUsed="1"/>
-    <w:lsdException w:name="List Continue 2" w:semiHidden="1" w:unhideWhenUsed="1"/>
-    <w:lsdException w:name="List Continue 3" w:semiHidden="1" w:unhideWhenUsed="1"/>
-    <w:lsdException w:name="List Continue 4" w:semiHidden="1" w:unhideWhenUsed="1"/>
-    <w:lsdException w:name="List Continue 5" w:semiHidden="1" w:unhideWhenUsed="1"/>
-    <w:lsdException w:name="Message Header" w:semiHidden="1" w:unhideWhenUsed="1"/>
-    <w:lsdException w:name="Subtitle" w:uiPriority="11" w:qFormat="1"/>
-    <w:lsdException w:name="Salutation" w:semiHidden="1" w:unhideWhenUsed="1"/>
-    <w:lsdException w:name="Date" w:semiHidden="1" w:unhideWhenUsed="1"/>
-    <w:lsdException w:name="Body Text First Indent" w:semiHidden="1" w:unhideWhenUsed="1"/>
-    <w:lsdException w:name="Body Text First Indent 2" w:semiHidden="1" w:unhideWhenUsed="1"/>
-    <w:lsdException w:name="Note Heading" w:semiHidden="1" w:unhideWhenUsed="1"/>
-    <w:lsdException w:name="Body Text 2" w:semiHidden="1" w:unhideWhenUsed="1"/>
-    <w:lsdException w:name="Body Text 3" w:semiHidden="1" w:unhideWhenUsed="1"/>
-    <w:lsdException w:name="Body Text Indent 2" w:semiHidden="1" w:unhideWhenUsed="1"/>
-    <w:lsdException w:name="Body Text Indent 3" w:semiHidden="1" w:unhideWhenUsed="1"/>
-    <w:lsdException w:name="Block Text" w:semiHidden="1" w:unhideWhenUsed="1"/>
-    <w:lsdException w:name="Hyperlink" w:semiHidden="1" w:unhideWhenUsed="1"/>
-    <w:lsdException w:name="FollowedHyperlink" w:semiHidden="1" w:unhideWhenUsed="1"/>
-    <w:lsdException w:name="Strong" w:uiPriority="22" w:qFormat="1"/>
-    <w:lsdException w:name="Emphasis" w:uiPriority="20" w:qFormat="1"/>
-    <w:lsdException w:name="Document Map" w:semiHidden="1" w:unhideWhenUsed="1"/>
-    <w:lsdException w:name="Plain Text" w:semiHidden="1" w:unhideWhenUsed="1"/>
-    <w:lsdException w:name="E-mail Signature" w:semiHidden="1" w:unhideWhenUsed="1"/>
-    <w:lsdException w:name="HTML Top of Form" w:semiHidden="1" w:unhideWhenUsed="1"/>
-    <w:lsdException w:name="HTML Bottom of Form" w:semiHidden="1" w:unhideWhenUsed="1"/>
-    <w:lsdException w:name="Normal (Web)" w:semiHidden="1" w:unhideWhenUsed="1"/>
-    <w:lsdException w:name="HTML Acronym" w:semiHidden="1" w:unhideWhenUsed="1"/>
-    <w:lsdException w:name="HTML Address" w:semiHidden="1" w:unhideWhenUsed="1"/>
-    <w:lsdException w:name="HTML Cite" w:semiHidden="1" w:unhideWhenUsed="1"/>
-    <w:lsdException w:name="HTML Code" w:semiHidden="1" w:unhideWhenUsed="1"/>
-    <w:lsdException w:name="HTML Definition" w:semiHidden="1" w:unhideWhenUsed="1"/>
-    <w:lsdException w:name="HTML Keyboard" w:semiHidden="1" w:unhideWhenUsed="1"/>
-    <w:lsdException w:name="HTML Preformatted" w:semiHidden="1" w:unhideWhenUsed="1"/>
-    <w:lsdException w:name="HTML Sample" w:semiHidden="1" w:unhideWhenUsed="1"/>
-    <w:lsdException w:name="HTML Typewriter" w:semiHidden="1" w:unhideWhenUsed="1"/>
-    <w:lsdException w:name="HTML Variable" w:semiHidden="1" w:unhideWhenUsed="1"/>
-    <w:lsdException w:name="Normal Table" w:semiHidden="1" w:unhideWhenUsed="1"/>
-    <w:lsdException w:name="annotation subject" w:semiHidden="1" w:unhideWhenUsed="1"/>
-    <w:lsdException w:name="No List" w:semiHidden="1" w:unhideWhenUsed="1"/>
-    <w:lsdException w:name="Outline List 1" w:semiHidden="1" w:unhideWhenUsed="1"/>
-    <w:lsdException w:name="Outline List 2" w:semiHidden="1" w:unhideWhenUsed="1"/>
-    <w:lsdException w:name="Outline List 3" w:semiHidden="1" w:unhideWhenUsed="1"/>
-    <w:lsdException w:name="Table Simple 1" w:semiHidden="1" w:unhideWhenUsed="1"/>
-    <w:lsdException w:name="Table Simple 2" w:semiHidden="1" w:unhideWhenUsed="1"/>
-    <w:lsdException w:name="Table Simple 3" w:semiHidden="1" w:unhideWhenUsed="1"/>
-    <w:lsdException w:name="Table Classic 1" w:semiHidden="1" w:unhideWhenUsed="1"/>
-    <w:lsdException w:name="Table Classic 2" w:semiHidden="1" w:unhideWhenUsed="1"/>
-    <w:lsdException w:name="Table Classic 3" w:semiHidden="1" w:unhideWhenUsed="1"/>
-    <w:lsdException w:name="Table Classic 4" w:semiHidden="1" w:unhideWhenUsed="1"/>
-    <w:lsdException w:name="Table Colorful 1" w:semiHidden="1" w:unhideWhenUsed="1"/>
-    <w:lsdException w:name="Table Colorful 2" w:semiHidden="1" w:unhideWhenUsed="1"/>
-    <w:lsdException w:name="Table Colorful 3" w:semiHidden="1" w:unhideWhenUsed="1"/>
-    <w:lsdException w:name="Table Columns 1" w:semiHidden="1" w:unhideWhenUsed="1"/>
-    <w:lsdException w:name="Table Columns 2" w:semiHidden="1" w:unhideWhenUsed="1"/>
-    <w:lsdException w:name="Table Columns 3" w:semiHidden="1" w:unhideWhenUsed="1"/>
-    <w:lsdException w:name="Table Columns 4" w:semiHidden="1" w:unhideWhenUsed="1"/>
-    <w:lsdException w:name="Table Columns 5" w:semiHidden="1" w:unhideWhenUsed="1"/>
-    <w:lsdException w:name="Table Grid 1" w:semiHidden="1" w:unhideWhenUsed="1"/>
-    <w:lsdException w:name="Table Grid 2" w:semiHidden="1" w:unhideWhenUsed="1"/>
-    <w:lsdException w:name="Table Grid 3" w:semiHidden="1" w:unhideWhenUsed="1"/>
-    <w:lsdException w:name="Table Grid 4" w:semiHidden="1" w:unhideWhenUsed="1"/>
-    <w:lsdException w:name="Table Grid 5" w:semiHidden="1" w:unhideWhenUsed="1"/>
-    <w:lsdException w:name="Table Grid 6" w:semiHidden="1" w:unhideWhenUsed="1"/>
-    <w:lsdException w:name="Table Grid 7" w:semiHidden="1" w:unhideWhenUsed="1"/>
-    <w:lsdException w:name="Table Grid 8" w:semiHidden="1" w:unhideWhenUsed="1"/>
-    <w:lsdException w:name="Table List 1" w:semiHidden="1" w:unhideWhenUsed="1"/>
-    <w:lsdException w:name="Table List 2" w:semiHidden="1" w:unhideWhenUsed="1"/>
-    <w:lsdException w:name="Table List 3" w:semiHidden="1" w:unhideWhenUsed="1"/>
-    <w:lsdException w:name="Table List 4" w:semiHidden="1" w:unhideWhenUsed="1"/>
-    <w:lsdException w:name="Table List 5" w:semiHidden="1" w:unhideWhenUsed="1"/>
-    <w:lsdException w:name="Table List 6" w:semiHidden="1" w:unhideWhenUsed="1"/>
-    <w:lsdException w:name="Table List 7" w:semiHidden="1" w:unhideWhenUsed="1"/>
-    <w:lsdException w:name="Table List 8" w:semiHidden="1" w:unhideWhenUsed="1"/>
-    <w:lsdException w:name="Table 3D effects 1" w:semiHidden="1" w:unhideWhenUsed="1"/>
-    <w:lsdException w:name="Table 3D effects 2" w:semiHidden="1" w:unhideWhenUsed="1"/>
-    <w:lsdException w:name="Table 3D effects 3" w:semiHidden="1" w:unhideWhenUsed="1"/>
-    <w:lsdException w:name="Table Contemporary" w:semiHidden="1" w:unhideWhenUsed="1"/>
-    <w:lsdException w:name="Table Elegant" w:semiHidden="1" w:unhideWhenUsed="1"/>
-    <w:lsdException w:name="Table Professional" w:semiHidden="1" w:unhideWhenUsed="1"/>
-    <w:lsdException w:name="Table Subtle 1" w:semiHidden="1" w:unhideWhenUsed="1"/>
-    <w:lsdException w:name="Table Subtle 2" w:semiHidden="1" w:unhideWhenUsed="1"/>
-    <w:lsdException w:name="Table Web 1" w:semiHidden="1" w:unhideWhenUsed="1"/>
-    <w:lsdException w:name="Table Web 2" w:semiHidden="1" w:unhideWhenUsed="1"/>
-    <w:lsdException w:name="Table Web 3" w:semiHidden="1" w:unhideWhenUsed="1"/>
-    <w:lsdException w:name="Balloon Text" w:semiHidden="1" w:unhideWhenUsed="1"/>
-    <w:lsdException w:name="Table Grid" w:uiPriority="39"/>
-    <w:lsdException w:name="Table Theme" w:semiHidden="1" w:unhideWhenUsed="1"/>
-    <w:lsdException w:name="Placeholder Text" w:semiHidden="1"/>
-    <w:lsdException w:name="Light Shading"/>
-    <w:lsdException w:name="Light List"/>
-    <w:lsdException w:name="Light Grid"/>
-    <w:lsdException w:name="Medium Shading 1"/>
-    <w:lsdException w:name="Medium Shading 2"/>
-    <w:lsdException w:name="Medium List 1"/>
-    <w:lsdException w:name="Medium List 2"/>
-    <w:lsdException w:name="Medium Grid 1"/>
-    <w:lsdException w:name="Medium Grid 2"/>
-    <w:lsdException w:name="Medium Grid 3"/>
-    <w:lsdException w:name="Dark List"/>
-    <w:lsdException w:name="Colorful Shading"/>
-    <w:lsdException w:name="Colorful List"/>
-    <w:lsdException w:name="Colorful Grid"/>
-    <w:lsdException w:name="Light Shading Accent 1"/>
-    <w:lsdException w:name="Light List Accent 1"/>
-    <w:lsdException w:name="Light Grid Accent 1"/>
-    <w:lsdException w:name="Medium Shading 1 Accent 1"/>
-    <w:lsdException w:name="Medium Shading 2 Accent 1"/>
-    <w:lsdException w:name="Medium List 1 Accent 1"/>
-    <w:lsdException w:name="Revision" w:semiHidden="1"/>
-    <w:lsdException w:name="List Paragraph" w:uiPriority="34" w:qFormat="1"/>
-    <w:lsdException w:name="Medium List 2 Accent 1"/>
-    <w:lsdException w:name="Medium Grid 1 Accent 1"/>
-    <w:lsdException w:name="Medium Grid 2 Accent 1"/>
-    <w:lsdException w:name="Medium Grid 3 Accent 1"/>
-    <w:lsdException w:name="Dark List Accent 1"/>
-    <w:lsdException w:name="Colorful Shading Accent 1"/>
-    <w:lsdException w:name="Colorful List Accent 1"/>
-    <w:lsdException w:name="Colorful Grid Accent 1"/>
-    <w:lsdException w:name="Light Shading Accent 2"/>
-    <w:lsdException w:name="Light List Accent 2"/>
-    <w:lsdException w:name="Light Grid Accent 2"/>
-    <w:lsdException w:name="Medium Shading 1 Accent 2"/>
-    <w:lsdException w:name="Medium Shading 2 Accent 2"/>
-    <w:lsdException w:name="Medium List 1 Accent 2"/>
-    <w:lsdException w:name="Medium List 2 Accent 2"/>
-    <w:lsdException w:name="Medium Grid 1 Accent 2"/>
-    <w:lsdException w:name="Medium Grid 2 Accent 2"/>
-    <w:lsdException w:name="Medium Grid 3 Accent 2"/>
-    <w:lsdException w:name="Dark List Accent 2"/>
-    <w:lsdException w:name="Colorful Shading Accent 2"/>
-    <w:lsdException w:name="Colorful List Accent 2"/>
-    <w:lsdException w:name="Colorful Grid Accent 2"/>
-    <w:lsdException w:name="Light Shading Accent 3"/>
-    <w:lsdException w:name="Light List Accent 3"/>
-    <w:lsdException w:name="Light Grid Accent 3"/>
-    <w:lsdException w:name="Medium Shading 1 Accent 3"/>
-    <w:lsdException w:name="Medium Shading 2 Accent 3"/>
-    <w:lsdException w:name="Medium List 1 Accent 3"/>
-    <w:lsdException w:name="Medium List 2 Accent 3"/>
-    <w:lsdException w:name="Medium Grid 1 Accent 3"/>
-    <w:lsdException w:name="Medium Grid 2 Accent 3"/>
-    <w:lsdException w:name="Medium Grid 3 Accent 3"/>
-    <w:lsdException w:name="Dark List Accent 3"/>
-    <w:lsdException w:name="Colorful Shading Accent 3"/>
-    <w:lsdException w:name="Colorful List Accent 3"/>
-    <w:lsdException w:name="Colorful Grid Accent 3"/>
-    <w:lsdException w:name="Light Shading Accent 4"/>
-    <w:lsdException w:name="Light List Accent 4"/>
-    <w:lsdException w:name="Light Grid Accent 4"/>
-    <w:lsdException w:name="Medium Shading 1 Accent 4"/>
-    <w:lsdException w:name="Medium Shading 2 Accent 4"/>
-    <w:lsdException w:name="Medium List 1 Accent 4"/>
-    <w:lsdException w:name="Medium List 2 Accent 4"/>
-    <w:lsdException w:name="Medium Grid 1 Accent 4"/>
-    <w:lsdException w:name="Medium Grid 2 Accent 4"/>
-    <w:lsdException w:name="Medium Grid 3 Accent 4"/>
-    <w:lsdException w:name="Dark List Accent 4"/>
-    <w:lsdException w:name="Colorful Shading Accent 4"/>
-    <w:lsdException w:name="Colorful List Accent 4"/>
-    <w:lsdException w:name="Colorful Grid Accent 4"/>
-    <w:lsdException w:name="Light Shading Accent 5"/>
-    <w:lsdException w:name="Light List Accent 5"/>
-    <w:lsdException w:name="Light Grid Accent 5"/>
-    <w:lsdException w:name="Medium Shading 1 Accent 5"/>
-    <w:lsdException w:name="Medium Shading 2 Accent 5"/>
-    <w:lsdException w:name="Medium List 1 Accent 5"/>
-    <w:lsdException w:name="Medium List 2 Accent 5"/>
-    <w:lsdException w:name="Medium Grid 1 Accent 5"/>
-    <w:lsdException w:name="Medium Grid 2 Accent 5"/>
-    <w:lsdException w:name="Medium Grid 3 Accent 5"/>
-    <w:lsdException w:name="Dark List Accent 5"/>
-    <w:lsdException w:name="Colorful Shading Accent 5"/>
-    <w:lsdException w:name="Colorful List Accent 5"/>
-    <w:lsdException w:name="Colorful Grid Accent 5"/>
-    <w:lsdException w:name="Light Shading Accent 6"/>
-    <w:lsdException w:name="Light List Accent 6"/>
-    <w:lsdException w:name="Light Grid Accent 6"/>
-    <w:lsdException w:name="Medium Shading 1 Accent 6"/>
-    <w:lsdException w:name="Medium Shading 2 Accent 6"/>
-    <w:lsdException w:name="Medium List 1 Accent 6"/>
-    <w:lsdException w:name="Medium List 2 Accent 6"/>
-    <w:lsdException w:name="Medium Grid 1 Accent 6"/>
-    <w:lsdException w:name="Medium Grid 2 Accent 6"/>
-    <w:lsdException w:name="Medium Grid 3 Accent 6"/>
-    <w:lsdException w:name="Dark List Accent 6"/>
-    <w:lsdException w:name="Colorful Shading Accent 6"/>
-    <w:lsdException w:name="Colorful List Accent 6"/>
-    <w:lsdException w:name="Colorful Grid Accent 6"/>
-    <w:lsdException w:name="Subtle Emphasis" w:uiPriority="19" w:qFormat="1"/>
-    <w:lsdException w:name="Intense Emphasis" w:uiPriority="21" w:qFormat="1"/>
-    <w:lsdException w:name="Subtle Reference" w:uiPriority="31" w:qFormat="1"/>
-    <w:lsdException w:name="Intense Reference" w:uiPriority="32" w:qFormat="1"/>
-    <w:lsdException w:name="Book Title" w:uiPriority="33" w:qFormat="1"/>
-    <w:lsdException w:name="Bibliography" w:semiHidden="1" w:uiPriority="37" w:unhideWhenUsed="1"/>
-    <w:lsdException w:name="TOC Heading" w:semiHidden="1" w:uiPriority="39" w:unhideWhenUsed="1" w:qFormat="1"/>
-    <w:lsdException w:name="Plain Table 1" w:uiPriority="41"/>
-    <w:lsdException w:name="Plain Table 2" w:uiPriority="42"/>
-    <w:lsdException w:name="Plain Table 3" w:uiPriority="43"/>
-    <w:lsdException w:name="Plain Table 4" w:uiPriority="44"/>
-    <w:lsdException w:name="Plain Table 5" w:uiPriority="45"/>
-    <w:lsdException w:name="Grid Table Light" w:uiPriority="40"/>
-    <w:lsdException w:name="Grid Table 1 Light" w:uiPriority="46"/>
-    <w:lsdException w:name="Grid Table 2" w:uiPriority="47"/>
-    <w:lsdException w:name="Grid Table 3" w:uiPriority="48"/>
-    <w:lsdException w:name="Grid Table 4" w:uiPriority="49"/>
-    <w:lsdException w:name="Grid Table 5 Dark" w:uiPriority="50"/>
-    <w:lsdException w:name="Grid Table 6 Colorful" w:uiPriority="51"/>
-    <w:lsdException w:name="Grid Table 7 Colorful" w:uiPriority="52"/>
-    <w:lsdException w:name="Grid Table 1 Light Accent 1" w:uiPriority="46"/>
-    <w:lsdException w:name="Grid Table 2 Accent 1" w:uiPriority="47"/>
-    <w:lsdException w:name="Grid Table 3 Accent 1" w:uiPriority="48"/>
-    <w:lsdException w:name="Grid Table 4 Accent 1" w:uiPriority="49"/>
-    <w:lsdException w:name="Grid Table 5 Dark Accent 1" w:uiPriority="50"/>
-    <w:lsdException w:name="Grid Table 6 Colorful Accent 1" w:uiPriority="51"/>
-    <w:lsdException w:name="Grid Table 7 Colorful Accent 1" w:uiPriority="52"/>
-    <w:lsdException w:name="Grid Table 1 Light Accent 2" w:uiPriority="46"/>
-    <w:lsdException w:name="Grid Table 2 Accent 2" w:uiPriority="47"/>
-    <w:lsdException w:name="Grid Table 3 Accent 2" w:uiPriority="48"/>
-    <w:lsdException w:name="Grid Table 4 Accent 2" w:uiPriority="49"/>
-    <w:lsdException w:name="Grid Table 5 Dark Accent 2" w:uiPriority="50"/>
-    <w:lsdException w:name="Grid Table 6 Colorful Accent 2" w:uiPriority="51"/>
-    <w:lsdException w:name="Grid Table 7 Colorful Accent 2" w:uiPriority="52"/>
-    <w:lsdException w:name="Grid Table 1 Light Accent 3" w:uiPriority="46"/>
-    <w:lsdException w:name="Grid Table 2 Accent 3" w:uiPriority="47"/>
-    <w:lsdException w:name="Grid Table 3 Accent 3" w:uiPriority="48"/>
-    <w:lsdException w:name="Grid Table 4 Accent 3" w:uiPriority="49"/>
-    <w:lsdException w:name="Grid Table 5 Dark Accent 3" w:uiPriority="50"/>
-    <w:lsdException w:name="Grid Table 6 Colorful Accent 3" w:uiPriority="51"/>
-    <w:lsdException w:name="Grid Table 7 Colorful Accent 3" w:uiPriority="52"/>
-    <w:lsdException w:name="Grid Table 1 Light Accent 4" w:uiPriority="46"/>
-    <w:lsdException w:name="Grid Table 2 Accent 4" w:uiPriority="47"/>
-    <w:lsdException w:name="Grid Table 3 Accent 4" w:uiPriority="48"/>
-    <w:lsdException w:name="Grid Table 4 Accent 4" w:uiPriority="49"/>
-    <w:lsdException w:name="Grid Table 5 Dark Accent 4" w:uiPriority="50"/>
-    <w:lsdException w:name="Grid Table 6 Colorful Accent 4" w:uiPriority="51"/>
-    <w:lsdException w:name="Grid Table 7 Colorful Accent 4" w:uiPriority="52"/>
-    <w:lsdException w:name="Grid Table 1 Light Accent 5" w:uiPriority="46"/>
-    <w:lsdException w:name="Grid Table 2 Accent 5" w:uiPriority="47"/>
-    <w:lsdException w:name="Grid Table 3 Accent 5" w:uiPriority="48"/>
-    <w:lsdException w:name="Grid Table 4 Accent 5" w:uiPriority="49"/>
-    <w:lsdException w:name="Grid Table 5 Dark Accent 5" w:uiPriority="50"/>
-    <w:lsdException w:name="Grid Table 6 Colorful Accent 5" w:uiPriority="51"/>
-    <w:lsdException w:name="Grid Table 7 Colorful Accent 5" w:uiPriority="52"/>
-    <w:lsdException w:name="Grid Table 1 Light Accent 6" w:uiPriority="46"/>
-    <w:lsdException w:name="Grid Table 2 Accent 6" w:uiPriority="47"/>
-    <w:lsdException w:name="Grid Table 3 Accent 6" w:uiPriority="48"/>
-    <w:lsdException w:name="Grid Table 4 Accent 6" w:uiPriority="49"/>
-    <w:lsdException w:name="Grid Table 5 Dark Accent 6" w:uiPriority="50"/>
-    <w:lsdException w:name="Grid Table 6 Colorful Accent 6" w:uiPriority="51"/>
-    <w:lsdException w:name="Grid Table 7 Colorful Accent 6" w:uiPriority="52"/>
-    <w:lsdException w:name="List Table 1 Light" w:uiPriority="46"/>
-    <w:lsdException w:name="List Table 2" w:uiPriority="47"/>
-    <w:lsdException w:name="List Table 3" w:uiPriority="48"/>
-    <w:lsdException w:name="List Table 4" w:uiPriority="49"/>
-    <w:lsdException w:name="List Table 5 Dark" w:uiPriority="50"/>
-    <w:lsdException w:name="List Table 6 Colorful" w:uiPriority="51"/>
-    <w:lsdException w:name="List Table 7 Colorful" w:uiPriority="52"/>
-    <w:lsdException w:name="List Table 1 Light Accent 1" w:uiPriority="46"/>
-    <w:lsdException w:name="List Table 2 Accent 1" w:uiPriority="47"/>
-    <w:lsdException w:name="List Table 3 Accent 1" w:uiPriority="48"/>
-    <w:lsdException w:name="List Table 4 Accent 1" w:uiPriority="49"/>
-    <w:lsdException w:name="List Table 5 Dark Accent 1" w:uiPriority="50"/>
-    <w:lsdException w:name="List Table 6 Colorful Accent 1" w:uiPriority="51"/>
-    <w:lsdException w:name="List Table 7 Colorful Accent 1" w:uiPriority="52"/>
-    <w:lsdException w:name="List Table 1 Light Accent 2" w:uiPriority="46"/>
-    <w:lsdException w:name="List Table 2 Accent 2" w:uiPriority="47"/>
-    <w:lsdException w:name="List Table 3 Accent 2" w:uiPriority="48"/>
-    <w:lsdException w:name="List Table 4 Accent 2" w:uiPriority="49"/>
-    <w:lsdException w:name="List Table 5 Dark Accent 2" w:uiPriority="50"/>
-    <w:lsdException w:name="List Table 6 Colorful Accent 2" w:uiPriority="51"/>
-    <w:lsdException w:name="List Table 7 Colorful Accent 2" w:uiPriority="52"/>
-    <w:lsdException w:name="List Table 1 Light Accent 3" w:uiPriority="46"/>
-    <w:lsdException w:name="List Table 2 Accent 3" w:uiPriority="47"/>
-    <w:lsdException w:name="List Table 3 Accent 3" w:uiPriority="48"/>
-    <w:lsdException w:name="List Table 4 Accent 3" w:uiPriority="49"/>
-    <w:lsdException w:name="List Table 5 Dark Accent 3" w:uiPriority="50"/>
-    <w:lsdException w:name="List Table 6 Colorful Accent 3" w:uiPriority="51"/>
-    <w:lsdException w:name="List Table 7 Colorful Accent 3" w:uiPriority="52"/>
-    <w:lsdException w:name="List Table 1 Light Accent 4" w:uiPriority="46"/>
-    <w:lsdException w:name="List Table 2 Accent 4" w:uiPriority="47"/>
-    <w:lsdException w:name="List Table 3 Accent 4" w:uiPriority="48"/>
-    <w:lsdException w:name="List Table 4 Accent 4" w:uiPriority="49"/>
-    <w:lsdException w:name="List Table 5 Dark Accent 4" w:uiPriority="50"/>
-    <w:lsdException w:name="List Table 6 Colorful Accent 4" w:uiPriority="51"/>
-    <w:lsdException w:name="List Table 7 Colorful Accent 4" w:uiPriority="52"/>
-    <w:lsdException w:name="List Table 1 Light Accent 5" w:uiPriority="46"/>
-    <w:lsdException w:name="List Table 2 Accent 5" w:uiPriority="47"/>
-    <w:lsdException w:name="List Table 3 Accent 5" w:uiPriority="48"/>
-    <w:lsdException w:name="List Table 4 Accent 5" w:uiPriority="49"/>
-    <w:lsdException w:name="List Table 5 Dark Accent 5" w:uiPriority="50"/>
-    <w:lsdException w:name="List Table 6 Colorful Accent 5" w:uiPriority="51"/>
-    <w:lsdException w:name="List Table 7 Colorful Accent 5" w:uiPriority="52"/>
-    <w:lsdException w:name="List Table 1 Light Accent 6" w:uiPriority="46"/>
-    <w:lsdException w:name="List Table 2 Accent 6" w:uiPriority="47"/>
-    <w:lsdException w:name="List Table 3 Accent 6" w:uiPriority="48"/>
-    <w:lsdException w:name="List Table 4 Accent 6" w:uiPriority="49"/>
-    <w:lsdException w:name="List Table 5 Dark Accent 6" w:uiPriority="50"/>
-    <w:lsdException w:name="List Table 6 Colorful Accent 6" w:uiPriority="51"/>
-    <w:lsdException w:name="List Table 7 Colorful Accent 6" w:uiPriority="52"/>
-    <w:lsdException w:name="Mention" w:semiHidden="1" w:unhideWhenUsed="1"/>
-    <w:lsdException w:name="Smart Hyperlink" w:semiHidden="1" w:unhideWhenUsed="1"/>
-    <w:lsdException w:name="Hashtag" w:semiHidden="1" w:unhideWhenUsed="1"/>
-    <w:lsdException w:name="Unresolved Mention" w:semiHidden="1" w:unhideWhenUsed="1"/>
-    <w:lsdException w:name="Smart Link" w:semiHidden="1" w:unhideWhenUsed="1"/>
+  <w:latentStyles w:count="260" w:defQFormat="0" w:defUnhideWhenUsed="1" w:defSemiHidden="1" w:defUIPriority="99" w:defLockedState="0">
+    <w:lsdException w:qFormat="1" w:unhideWhenUsed="0" w:uiPriority="0" w:semiHidden="0" w:name="Normal"/>
+    <w:lsdException w:qFormat="1" w:unhideWhenUsed="0" w:uiPriority="9" w:semiHidden="0" w:name="heading 1"/>
+    <w:lsdException w:qFormat="1" w:uiPriority="9" w:name="heading 2"/>
+    <w:lsdException w:qFormat="1" w:uiPriority="9" w:name="heading 3"/>
+    <w:lsdException w:qFormat="1" w:uiPriority="9" w:name="heading 4"/>
+    <w:lsdException w:qFormat="1" w:uiPriority="9" w:name="heading 5"/>
+    <w:lsdException w:qFormat="1" w:uiPriority="9" w:name="heading 6"/>
+    <w:lsdException w:qFormat="1" w:uiPriority="9" w:name="heading 7"/>
+    <w:lsdException w:qFormat="1" w:uiPriority="9" w:name="heading 8"/>
+    <w:lsdException w:qFormat="1" w:uiPriority="9" w:name="heading 9"/>
+    <w:lsdException w:uiPriority="99" w:name="index 1"/>
+    <w:lsdException w:uiPriority="99" w:name="index 2"/>
+    <w:lsdException w:uiPriority="99" w:name="index 3"/>
+    <w:lsdException w:uiPriority="99" w:name="index 4"/>
+    <w:lsdException w:uiPriority="99" w:name="index 5"/>
+    <w:lsdException w:uiPriority="99" w:name="index 6"/>
+    <w:lsdException w:uiPriority="99" w:name="index 7"/>
+    <w:lsdException w:uiPriority="99" w:name="index 8"/>
+    <w:lsdException w:uiPriority="99" w:name="index 9"/>
+    <w:lsdException w:uiPriority="39" w:name="toc 1"/>
+    <w:lsdException w:uiPriority="39" w:name="toc 2"/>
+    <w:lsdException w:uiPriority="39" w:name="toc 3"/>
+    <w:lsdException w:uiPriority="39" w:name="toc 4"/>
+    <w:lsdException w:uiPriority="39" w:name="toc 5"/>
+    <w:lsdException w:uiPriority="39" w:name="toc 6"/>
+    <w:lsdException w:uiPriority="39" w:name="toc 7"/>
+    <w:lsdException w:uiPriority="39" w:name="toc 8"/>
+    <w:lsdException w:uiPriority="39" w:name="toc 9"/>
+    <w:lsdException w:uiPriority="99" w:name="Normal Indent"/>
+    <w:lsdException w:uiPriority="99" w:name="footnote text"/>
+    <w:lsdException w:uiPriority="99" w:name="annotation text"/>
+    <w:lsdException w:uiPriority="99" w:name="header"/>
+    <w:lsdException w:uiPriority="99" w:name="footer"/>
+    <w:lsdException w:uiPriority="99" w:name="index heading"/>
+    <w:lsdException w:qFormat="1" w:uiPriority="35" w:name="caption"/>
+    <w:lsdException w:uiPriority="99" w:name="table of figures"/>
+    <w:lsdException w:uiPriority="99" w:name="envelope address"/>
+    <w:lsdException w:uiPriority="99" w:name="envelope return"/>
+    <w:lsdException w:uiPriority="99" w:name="footnote reference"/>
+    <w:lsdException w:uiPriority="99" w:name="annotation reference"/>
+    <w:lsdException w:uiPriority="99" w:name="line number"/>
+    <w:lsdException w:uiPriority="99" w:name="page number"/>
+    <w:lsdException w:uiPriority="99" w:name="endnote reference"/>
+    <w:lsdException w:uiPriority="99" w:name="endnote text"/>
+    <w:lsdException w:uiPriority="99" w:name="table of authorities"/>
+    <w:lsdException w:uiPriority="99" w:name="macro"/>
+    <w:lsdException w:uiPriority="99" w:name="toa heading"/>
+    <w:lsdException w:uiPriority="99" w:name="List"/>
+    <w:lsdException w:uiPriority="99" w:name="List Bullet"/>
+    <w:lsdException w:uiPriority="99" w:name="List Number"/>
+    <w:lsdException w:uiPriority="99" w:name="List 2"/>
+    <w:lsdException w:uiPriority="99" w:name="List 3"/>
+    <w:lsdException w:uiPriority="99" w:name="List 4"/>
+    <w:lsdException w:uiPriority="99" w:name="List 5"/>
+    <w:lsdException w:uiPriority="99" w:name="List Bullet 2"/>
+    <w:lsdException w:uiPriority="99" w:name="List Bullet 3"/>
+    <w:lsdException w:uiPriority="99" w:name="List Bullet 4"/>
+    <w:lsdException w:uiPriority="99" w:name="List Bullet 5"/>
+    <w:lsdException w:uiPriority="99" w:name="List Number 2"/>
+    <w:lsdException w:uiPriority="99" w:name="List Number 3"/>
+    <w:lsdException w:uiPriority="99" w:name="List Number 4"/>
+    <w:lsdException w:uiPriority="99" w:name="List Number 5"/>
+    <w:lsdException w:qFormat="1" w:unhideWhenUsed="0" w:uiPriority="10" w:semiHidden="0" w:name="Title"/>
+    <w:lsdException w:uiPriority="99" w:name="Closing"/>
+    <w:lsdException w:uiPriority="99" w:name="Signature"/>
+    <w:lsdException w:uiPriority="1" w:name="Default Paragraph Font"/>
+    <w:lsdException w:uiPriority="99" w:name="Body Text"/>
+    <w:lsdException w:uiPriority="99" w:name="Body Text Indent"/>
+    <w:lsdException w:uiPriority="99" w:name="List Continue"/>
+    <w:lsdException w:uiPriority="99" w:name="List Continue 2"/>
+    <w:lsdException w:uiPriority="99" w:name="List Continue 3"/>
+    <w:lsdException w:uiPriority="99" w:name="List Continue 4"/>
+    <w:lsdException w:uiPriority="99" w:name="List Continue 5"/>
+    <w:lsdException w:uiPriority="99" w:name="Message Header"/>
+    <w:lsdException w:qFormat="1" w:unhideWhenUsed="0" w:uiPriority="11" w:semiHidden="0" w:name="Subtitle"/>
+    <w:lsdException w:uiPriority="99" w:name="Salutation"/>
+    <w:lsdException w:uiPriority="99" w:name="Date"/>
+    <w:lsdException w:uiPriority="99" w:name="Body Text First Indent"/>
+    <w:lsdException w:uiPriority="99" w:name="Body Text First Indent 2"/>
+    <w:lsdException w:uiPriority="99" w:name="Note Heading"/>
+    <w:lsdException w:uiPriority="99" w:name="Body Text 2"/>
+    <w:lsdException w:uiPriority="99" w:name="Body Text 3"/>
+    <w:lsdException w:uiPriority="99" w:name="Body Text Indent 2"/>
+    <w:lsdException w:uiPriority="99" w:name="Body Text Indent 3"/>
+    <w:lsdException w:uiPriority="99" w:name="Block Text"/>
+    <w:lsdException w:uiPriority="99" w:name="Hyperlink"/>
+    <w:lsdException w:uiPriority="99" w:name="FollowedHyperlink"/>
+    <w:lsdException w:qFormat="1" w:unhideWhenUsed="0" w:uiPriority="22" w:semiHidden="0" w:name="Strong"/>
+    <w:lsdException w:qFormat="1" w:unhideWhenUsed="0" w:uiPriority="20" w:semiHidden="0" w:name="Emphasis"/>
+    <w:lsdException w:uiPriority="99" w:name="Document Map"/>
+    <w:lsdException w:uiPriority="99" w:name="Plain Text"/>
+    <w:lsdException w:uiPriority="99" w:name="E-mail Signature"/>
+    <w:lsdException w:uiPriority="99" w:name="Normal (Web)"/>
+    <w:lsdException w:uiPriority="99" w:name="HTML Acronym"/>
+    <w:lsdException w:uiPriority="99" w:name="HTML Address"/>
+    <w:lsdException w:uiPriority="99" w:name="HTML Cite"/>
+    <w:lsdException w:uiPriority="99" w:name="HTML Code"/>
+    <w:lsdException w:uiPriority="99" w:name="HTML Definition"/>
+    <w:lsdException w:uiPriority="99" w:name="HTML Keyboard"/>
+    <w:lsdException w:uiPriority="99" w:name="HTML Preformatted"/>
+    <w:lsdException w:uiPriority="99" w:name="HTML Sample"/>
+    <w:lsdException w:uiPriority="99" w:name="HTML Typewriter"/>
+    <w:lsdException w:uiPriority="99" w:name="HTML Variable"/>
+    <w:lsdException w:uiPriority="99" w:name="Normal Table"/>
+    <w:lsdException w:uiPriority="99" w:name="annotation subject"/>
+    <w:lsdException w:uiPriority="99" w:name="Table Simple 1"/>
+    <w:lsdException w:uiPriority="99" w:name="Table Simple 2"/>
+    <w:lsdException w:uiPriority="99" w:name="Table Simple 3"/>
+    <w:lsdException w:uiPriority="99" w:name="Table Classic 1"/>
+    <w:lsdException w:uiPriority="99" w:name="Table Classic 2"/>
+    <w:lsdException w:uiPriority="99" w:name="Table Classic 3"/>
+    <w:lsdException w:uiPriority="99" w:name="Table Classic 4"/>
+    <w:lsdException w:uiPriority="99" w:name="Table Colorful 1"/>
+    <w:lsdException w:uiPriority="99" w:name="Table Colorful 2"/>
+    <w:lsdException w:uiPriority="99" w:name="Table Colorful 3"/>
+    <w:lsdException w:uiPriority="99" w:name="Table Columns 1"/>
+    <w:lsdException w:uiPriority="99" w:name="Table Columns 2"/>
+    <w:lsdException w:uiPriority="99" w:name="Table Columns 3"/>
+    <w:lsdException w:uiPriority="99" w:name="Table Columns 4"/>
+    <w:lsdException w:uiPriority="99" w:name="Table Columns 5"/>
+    <w:lsdException w:uiPriority="99" w:name="Table Grid 1"/>
+    <w:lsdException w:uiPriority="99" w:name="Table Grid 2"/>
+    <w:lsdException w:uiPriority="99" w:name="Table Grid 3"/>
+    <w:lsdException w:uiPriority="99" w:name="Table Grid 4"/>
+    <w:lsdException w:uiPriority="99" w:name="Table Grid 5"/>
+    <w:lsdException w:uiPriority="99" w:name="Table Grid 6"/>
+    <w:lsdException w:uiPriority="99" w:name="Table Grid 7"/>
+    <w:lsdException w:uiPriority="99" w:name="Table Grid 8"/>
+    <w:lsdException w:uiPriority="99" w:name="Table List 1"/>
+    <w:lsdException w:uiPriority="99" w:name="Table List 2"/>
+    <w:lsdException w:uiPriority="99" w:name="Table List 3"/>
+    <w:lsdException w:uiPriority="99" w:name="Table List 4"/>
+    <w:lsdException w:uiPriority="99" w:name="Table List 5"/>
+    <w:lsdException w:uiPriority="99" w:name="Table List 6"/>
+    <w:lsdException w:uiPriority="99" w:name="Table List 7"/>
+    <w:lsdException w:uiPriority="99" w:name="Table List 8"/>
+    <w:lsdException w:uiPriority="99" w:name="Table 3D effects 1"/>
+    <w:lsdException w:uiPriority="99" w:name="Table 3D effects 2"/>
+    <w:lsdException w:uiPriority="99" w:name="Table 3D effects 3"/>
+    <w:lsdException w:uiPriority="99" w:name="Table Contemporary"/>
+    <w:lsdException w:uiPriority="99" w:name="Table Elegant"/>
+    <w:lsdException w:uiPriority="99" w:name="Table Professional"/>
+    <w:lsdException w:uiPriority="99" w:name="Table Subtle 1"/>
+    <w:lsdException w:uiPriority="99" w:name="Table Subtle 2"/>
+    <w:lsdException w:uiPriority="99" w:name="Table Web 1"/>
+    <w:lsdException w:uiPriority="99" w:name="Table Web 2"/>
+    <w:lsdException w:uiPriority="99" w:name="Table Web 3"/>
+    <w:lsdException w:uiPriority="99" w:name="Balloon Text"/>
+    <w:lsdException w:unhideWhenUsed="0" w:uiPriority="39" w:semiHidden="0" w:name="Table Grid"/>
+    <w:lsdException w:uiPriority="99" w:name="Table Theme"/>
+    <w:lsdException w:qFormat="1" w:unhideWhenUsed="0" w:uiPriority="34" w:semiHidden="0" w:name="List Paragraph"/>
   </w:latentStyles>
-  <w:style w:type="paragraph" w:default="1" w:styleId="a">
+  <w:style w:type="paragraph" w:default="1" w:styleId="1">
     <w:name w:val="Normal"/>
     <w:qFormat/>
+    <w:uiPriority w:val="0"/>
     <w:pPr>
       <w:spacing w:after="160"/>
     </w:pPr>
     <w:rPr>
-      <w:rFonts w:ascii="Times New Roman" w:hAnsi="Times New Roman"/>
+      <w:rFonts w:ascii="Times New Roman" w:hAnsi="Times New Roman" w:eastAsiaTheme="minorHAnsi" w:cstheme="minorBidi"/>
       <w:sz w:val="28"/>
       <w:szCs w:val="22"/>
-      <w:lang w:eastAsia="en-US"/>
+      <w:lang w:val="ru-RU" w:eastAsia="en-US" w:bidi="ar-SA"/>
     </w:rPr>
   </w:style>
-  <w:style w:type="character" w:default="1" w:styleId="a0">
+  <w:style w:type="character" w:default="1" w:styleId="2">
     <w:name w:val="Default Paragraph Font"/>
-    <w:uiPriority w:val="1"/>
     <w:semiHidden/>
     <w:unhideWhenUsed/>
+    <w:uiPriority w:val="1"/>
   </w:style>
-  <w:style w:type="table" w:default="1" w:styleId="a1">
+  <w:style w:type="table" w:default="1" w:styleId="3">
     <w:name w:val="Normal Table"/>
-    <w:uiPriority w:val="99"/>
     <w:semiHidden/>
     <w:unhideWhenUsed/>
+    <w:uiPriority w:val="99"/>
     <w:tblPr>
-      <w:tblInd w:w="0" w:type="dxa"/>
       <w:tblCellMar>
         <w:top w:w="0" w:type="dxa"/>
         <w:left w:w="108" w:type="dxa"/>
@@ -1803,30 +1726,13 @@
       </w:tblCellMar>
     </w:tblPr>
   </w:style>
-  <w:style w:type="numbering" w:default="1" w:styleId="a2">
-    <w:name w:val="No List"/>
-    <w:uiPriority w:val="99"/>
+  <w:style w:type="paragraph" w:styleId="4">
+    <w:name w:val="HTML Preformatted"/>
+    <w:basedOn w:val="1"/>
+    <w:link w:val="6"/>
     <w:semiHidden/>
     <w:unhideWhenUsed/>
-  </w:style>
-  <w:style w:type="paragraph" w:styleId="a3">
-    <w:name w:val="List Paragraph"/>
-    <w:basedOn w:val="a"/>
-    <w:uiPriority w:val="34"/>
-    <w:qFormat/>
-    <w:pPr>
-      <w:ind w:left="720"/>
-      <w:contextualSpacing/>
-    </w:pPr>
-  </w:style>
-  <w:style w:type="paragraph" w:styleId="HTML">
-    <w:name w:val="HTML Preformatted"/>
-    <w:basedOn w:val="a"/>
-    <w:link w:val="HTML0"/>
     <w:uiPriority w:val="99"/>
-    <w:semiHidden/>
-    <w:unhideWhenUsed/>
-    <w:rsid w:val="0072650F"/>
     <w:pPr>
       <w:tabs>
         <w:tab w:val="left" w:pos="916"/>
@@ -1849,21 +1755,30 @@
       <w:spacing w:after="0"/>
     </w:pPr>
     <w:rPr>
-      <w:rFonts w:ascii="Courier New" w:eastAsia="Times New Roman" w:hAnsi="Courier New" w:cs="Courier New"/>
+      <w:rFonts w:ascii="Courier New" w:hAnsi="Courier New" w:eastAsia="Times New Roman" w:cs="Courier New"/>
       <w:sz w:val="20"/>
       <w:szCs w:val="20"/>
       <w:lang w:eastAsia="ru-RU"/>
     </w:rPr>
   </w:style>
-  <w:style w:type="character" w:customStyle="1" w:styleId="HTML0">
+  <w:style w:type="paragraph" w:styleId="5">
+    <w:name w:val="List Paragraph"/>
+    <w:basedOn w:val="1"/>
+    <w:qFormat/>
+    <w:uiPriority w:val="34"/>
+    <w:pPr>
+      <w:ind w:left="720"/>
+      <w:contextualSpacing/>
+    </w:pPr>
+  </w:style>
+  <w:style w:type="character" w:customStyle="1" w:styleId="6">
     <w:name w:val="Стандартный HTML Знак"/>
-    <w:basedOn w:val="a0"/>
-    <w:link w:val="HTML"/>
+    <w:basedOn w:val="2"/>
+    <w:link w:val="4"/>
+    <w:semiHidden/>
     <w:uiPriority w:val="99"/>
-    <w:semiHidden/>
-    <w:rsid w:val="0072650F"/>
     <w:rPr>
-      <w:rFonts w:ascii="Courier New" w:eastAsia="Times New Roman" w:hAnsi="Courier New" w:cs="Courier New"/>
+      <w:rFonts w:ascii="Courier New" w:hAnsi="Courier New" w:eastAsia="Times New Roman" w:cs="Courier New"/>
     </w:rPr>
   </w:style>
 </w:styles>
@@ -2121,7 +2036,6 @@
     </a:fmtScheme>
   </a:themeElements>
   <a:objectDefaults/>
-  <a:extraClrSchemeLst/>
 </a:theme>
 </file>
 

</xml_diff>